<commit_message>
arquivos html e css do site
</commit_message>
<xml_diff>
--- a/TI-PI-Socio/Documentação_Contexto.docx
+++ b/TI-PI-Socio/Documentação_Contexto.docx
@@ -7,6 +7,22 @@
         <w:jc w:val="center"/>
       </w:pPr>
       <w:r>
+        <w:t>Trabalho Individual</w:t>
+      </w:r>
+      <w:r>
+        <w:t xml:space="preserve"> - </w:t>
+      </w:r>
+      <w:proofErr w:type="spellStart"/>
+      <w:r>
+        <w:t>AniNexus</w:t>
+      </w:r>
+      <w:proofErr w:type="spellEnd"/>
+    </w:p>
+    <w:p>
+      <w:pPr>
+        <w:jc w:val="center"/>
+      </w:pPr>
+      <w:r>
         <w:t>Erik Silva Pacheco RA: 02211013</w:t>
       </w:r>
     </w:p>
@@ -152,29 +168,44 @@
         <w:t xml:space="preserve"> </w:t>
       </w:r>
       <w:r>
-        <w:t>Dissertação de Mestrado</w:t>
+        <w:t xml:space="preserve">Dissertação de Mestrado </w:t>
+      </w:r>
+      <w:r>
+        <w:t>“</w:t>
+      </w:r>
+      <w:proofErr w:type="spellStart"/>
+      <w:r>
+        <w:t>Otaku</w:t>
+      </w:r>
+      <w:proofErr w:type="spellEnd"/>
+      <w:r>
+        <w:t>: um sujeito entre dois mundos. Refletindo sobre o diálogo existente entre ficção e realidade</w:t>
+      </w:r>
+      <w:r>
+        <w:t>”</w:t>
       </w:r>
       <w:r>
         <w:t xml:space="preserve"> </w:t>
       </w:r>
       <w:r>
-        <w:t>“</w:t>
-      </w:r>
-      <w:r>
-        <w:t>Otaku: um sujeito entre dois mundos. Refletindo sobre o diálogo existente entre ficção e realidade</w:t>
-      </w:r>
-      <w:r>
-        <w:t>”</w:t>
-      </w:r>
+        <w:t xml:space="preserve">de </w:t>
+      </w:r>
+      <w:r>
+        <w:t xml:space="preserve">Victor </w:t>
+      </w:r>
+      <w:proofErr w:type="spellStart"/>
+      <w:r>
+        <w:t>Eiji</w:t>
+      </w:r>
+      <w:proofErr w:type="spellEnd"/>
       <w:r>
         <w:t xml:space="preserve"> </w:t>
       </w:r>
-      <w:r>
-        <w:t xml:space="preserve">de </w:t>
-      </w:r>
-      <w:r>
-        <w:t>Victor Eiji Issa</w:t>
-      </w:r>
+      <w:proofErr w:type="spellStart"/>
+      <w:r>
+        <w:t>Issa</w:t>
+      </w:r>
+      <w:proofErr w:type="spellEnd"/>
       <w:r>
         <w:t>, o</w:t>
       </w:r>
@@ -300,9 +331,11 @@
       <w:r>
         <w:tab/>
       </w:r>
+      <w:proofErr w:type="spellStart"/>
       <w:r>
         <w:t>ReLife</w:t>
       </w:r>
+      <w:proofErr w:type="spellEnd"/>
       <w:r>
         <w:t xml:space="preserve"> é um anime que seu maior ponto é a reflexão que ele traz, a qual é o que </w:t>
       </w:r>
@@ -346,7 +379,23 @@
         <w:t xml:space="preserve"> e com isso nunca conseguia olhar para o presente </w:t>
       </w:r>
       <w:r>
-        <w:t>ou futuro, mas ao assistir ReLife eu acabei me identificando com o personagem e conforme o personagem foi evluindo, percebi que eu poderia fazer o mesmo e assim ao</w:t>
+        <w:t xml:space="preserve">ou futuro, mas ao assistir </w:t>
+      </w:r>
+      <w:proofErr w:type="spellStart"/>
+      <w:r>
+        <w:t>ReLife</w:t>
+      </w:r>
+      <w:proofErr w:type="spellEnd"/>
+      <w:r>
+        <w:t xml:space="preserve"> eu acabei me identificando com o personagem e conforme o personagem foi </w:t>
+      </w:r>
+      <w:proofErr w:type="spellStart"/>
+      <w:r>
+        <w:t>evluindo</w:t>
+      </w:r>
+      <w:proofErr w:type="spellEnd"/>
+      <w:r>
+        <w:t>, percebi que eu poderia fazer o mesmo e assim ao</w:t>
       </w:r>
       <w:r>
         <w:t>s</w:t>
@@ -378,10 +427,18 @@
         <w:t xml:space="preserve">em 2019 </w:t>
       </w:r>
       <w:r>
-        <w:t>segundo o site Crunch</w:t>
-      </w:r>
-      <w:r>
-        <w:t>yroll. Este tal crescimento faz com mais pessoas acabem conhecendo este universo</w:t>
+        <w:t xml:space="preserve">segundo o site </w:t>
+      </w:r>
+      <w:proofErr w:type="spellStart"/>
+      <w:r>
+        <w:t>Crunch</w:t>
+      </w:r>
+      <w:r>
+        <w:t>yroll</w:t>
+      </w:r>
+      <w:proofErr w:type="spellEnd"/>
+      <w:r>
+        <w:t>. Este tal crescimento faz com mais pessoas acabem conhecendo este universo</w:t>
       </w:r>
       <w:r>
         <w:t xml:space="preserve"> </w:t>
@@ -408,8 +465,13 @@
         <w:t>para mostrar que vo</w:t>
       </w:r>
       <w:r>
-        <w:t>cê pode ajudar as pessoas a não cometerem os mesmos erros que você cometeu igual o protagonista do anime ReLife</w:t>
-      </w:r>
+        <w:t xml:space="preserve">cê pode ajudar as pessoas a não cometerem os mesmos erros que você cometeu igual o protagonista do anime </w:t>
+      </w:r>
+      <w:proofErr w:type="spellStart"/>
+      <w:r>
+        <w:t>ReLife</w:t>
+      </w:r>
+      <w:proofErr w:type="spellEnd"/>
       <w:r>
         <w:t>.</w:t>
       </w:r>
@@ -486,7 +548,11 @@
         <w:t>, e com isso acabei conhecendo novas pessoas com gostos diferentes</w:t>
       </w:r>
       <w:r>
-        <w:t xml:space="preserve"> dos meus</w:t>
+        <w:t xml:space="preserve"> dos </w:t>
+      </w:r>
+      <w:r>
+        <w:lastRenderedPageBreak/>
+        <w:t>meus</w:t>
       </w:r>
       <w:r>
         <w:t>,</w:t>
@@ -522,11 +588,7 @@
         <w:t>a</w:t>
       </w:r>
       <w:r>
-        <w:t xml:space="preserve">lgumas vezes me </w:t>
-      </w:r>
-      <w:r>
-        <w:lastRenderedPageBreak/>
-        <w:t>identi</w:t>
+        <w:t>lgumas vezes me identi</w:t>
       </w:r>
       <w:r>
         <w:t>fi</w:t>
@@ -729,88 +791,54 @@
           <w:sz w:val="24"/>
           <w:szCs w:val="24"/>
         </w:rPr>
-        <w:t>onteúdo de animes</w:t>
-      </w:r>
-      <w:r>
-        <w:rPr>
-          <w:rFonts w:ascii="Arial" w:hAnsi="Arial" w:cs="Arial"/>
-          <w:sz w:val="24"/>
-          <w:szCs w:val="24"/>
-        </w:rPr>
-        <w:t>, onde</w:t>
-      </w:r>
-      <w:r>
-        <w:rPr>
-          <w:rFonts w:ascii="Arial" w:hAnsi="Arial" w:cs="Arial"/>
-          <w:sz w:val="24"/>
-          <w:szCs w:val="24"/>
-        </w:rPr>
-        <w:t xml:space="preserve"> </w:t>
-      </w:r>
-      <w:r>
-        <w:rPr>
-          <w:rFonts w:ascii="Arial" w:hAnsi="Arial" w:cs="Arial"/>
-          <w:sz w:val="24"/>
-          <w:szCs w:val="24"/>
-        </w:rPr>
-        <w:t>os usuários po</w:t>
-      </w:r>
-      <w:r>
-        <w:rPr>
-          <w:rFonts w:ascii="Arial" w:hAnsi="Arial" w:cs="Arial"/>
-          <w:sz w:val="24"/>
-          <w:szCs w:val="24"/>
-        </w:rPr>
-        <w:t>derão</w:t>
-      </w:r>
-      <w:r>
-        <w:rPr>
-          <w:rFonts w:ascii="Arial" w:hAnsi="Arial" w:cs="Arial"/>
-          <w:sz w:val="24"/>
-          <w:szCs w:val="24"/>
-        </w:rPr>
-        <w:t xml:space="preserve"> ver </w:t>
-      </w:r>
-      <w:r>
-        <w:rPr>
-          <w:rFonts w:ascii="Arial" w:hAnsi="Arial" w:cs="Arial"/>
-          <w:sz w:val="24"/>
-          <w:szCs w:val="24"/>
-        </w:rPr>
-        <w:t>informações de animes com uma g</w:t>
-      </w:r>
-      <w:r>
-        <w:rPr>
-          <w:rFonts w:ascii="Arial" w:hAnsi="Arial" w:cs="Arial"/>
-          <w:sz w:val="24"/>
-          <w:szCs w:val="24"/>
-        </w:rPr>
-        <w:t xml:space="preserve">uia de </w:t>
-      </w:r>
-      <w:r>
-        <w:rPr>
-          <w:rFonts w:ascii="Arial" w:hAnsi="Arial" w:cs="Arial"/>
-          <w:sz w:val="24"/>
-          <w:szCs w:val="24"/>
-        </w:rPr>
-        <w:t>t</w:t>
-      </w:r>
-      <w:r>
-        <w:rPr>
-          <w:rFonts w:ascii="Arial" w:hAnsi="Arial" w:cs="Arial"/>
-          <w:sz w:val="24"/>
-          <w:szCs w:val="24"/>
-        </w:rPr>
-        <w:t>emporada</w:t>
-      </w:r>
-      <w:r>
-        <w:rPr>
-          <w:rFonts w:ascii="Arial" w:hAnsi="Arial" w:cs="Arial"/>
-          <w:sz w:val="24"/>
-          <w:szCs w:val="24"/>
-        </w:rPr>
-        <w:t>. Tudo isso será feito com HTML, CSS e a linguagem JavaScript</w:t>
-      </w:r>
+        <w:t xml:space="preserve">onteúdo de </w:t>
+      </w:r>
+      <w:proofErr w:type="spellStart"/>
+      <w:proofErr w:type="gramStart"/>
+      <w:r>
+        <w:rPr>
+          <w:rFonts w:ascii="Arial" w:hAnsi="Arial" w:cs="Arial"/>
+          <w:sz w:val="24"/>
+          <w:szCs w:val="24"/>
+        </w:rPr>
+        <w:t>animes</w:t>
+      </w:r>
+      <w:r>
+        <w:rPr>
+          <w:rFonts w:ascii="Arial" w:hAnsi="Arial" w:cs="Arial"/>
+          <w:sz w:val="24"/>
+          <w:szCs w:val="24"/>
+        </w:rPr>
+        <w:t>.</w:t>
+      </w:r>
+      <w:r>
+        <w:rPr>
+          <w:rFonts w:ascii="Arial" w:hAnsi="Arial" w:cs="Arial"/>
+          <w:sz w:val="24"/>
+          <w:szCs w:val="24"/>
+        </w:rPr>
+        <w:t>Tudo</w:t>
+      </w:r>
+      <w:proofErr w:type="spellEnd"/>
+      <w:proofErr w:type="gramEnd"/>
+      <w:r>
+        <w:rPr>
+          <w:rFonts w:ascii="Arial" w:hAnsi="Arial" w:cs="Arial"/>
+          <w:sz w:val="24"/>
+          <w:szCs w:val="24"/>
+        </w:rPr>
+        <w:t xml:space="preserve"> isso será feito com HTML, CSS e a linguagem </w:t>
+      </w:r>
+      <w:proofErr w:type="spellStart"/>
+      <w:r>
+        <w:rPr>
+          <w:rFonts w:ascii="Arial" w:hAnsi="Arial" w:cs="Arial"/>
+          <w:sz w:val="24"/>
+          <w:szCs w:val="24"/>
+        </w:rPr>
+        <w:t>JavaScript</w:t>
+      </w:r>
+      <w:proofErr w:type="spellEnd"/>
       <w:r>
         <w:rPr>
           <w:rFonts w:ascii="Arial" w:hAnsi="Arial" w:cs="Arial"/>
@@ -864,8 +892,18 @@
           <w:sz w:val="24"/>
           <w:szCs w:val="24"/>
         </w:rPr>
-        <w:t>. Tudo isso será feito com HTML, CSS e a linguagem JavaScript</w:t>
-      </w:r>
+        <w:t xml:space="preserve">. Tudo isso será feito com HTML, CSS e a linguagem </w:t>
+      </w:r>
+      <w:proofErr w:type="spellStart"/>
+      <w:r>
+        <w:rPr>
+          <w:rFonts w:ascii="Arial" w:hAnsi="Arial" w:cs="Arial"/>
+          <w:sz w:val="24"/>
+          <w:szCs w:val="24"/>
+        </w:rPr>
+        <w:t>JavaScript</w:t>
+      </w:r>
+      <w:proofErr w:type="spellEnd"/>
       <w:r>
         <w:rPr>
           <w:rFonts w:ascii="Arial" w:hAnsi="Arial" w:cs="Arial"/>
@@ -895,17 +933,116 @@
           <w:sz w:val="24"/>
           <w:szCs w:val="24"/>
         </w:rPr>
+        <w:t xml:space="preserve">Deverá ter uma </w:t>
+      </w:r>
+      <w:r>
+        <w:rPr>
+          <w:rFonts w:ascii="Arial" w:hAnsi="Arial" w:cs="Arial"/>
+          <w:sz w:val="24"/>
+          <w:szCs w:val="24"/>
+        </w:rPr>
+        <w:t>página</w:t>
+      </w:r>
+      <w:r>
+        <w:rPr>
+          <w:rFonts w:ascii="Arial" w:hAnsi="Arial" w:cs="Arial"/>
+          <w:sz w:val="24"/>
+          <w:szCs w:val="24"/>
+        </w:rPr>
+        <w:t xml:space="preserve"> para </w:t>
+      </w:r>
+      <w:r>
+        <w:rPr>
+          <w:rFonts w:ascii="Arial" w:hAnsi="Arial" w:cs="Arial"/>
+          <w:sz w:val="24"/>
+          <w:szCs w:val="24"/>
+        </w:rPr>
+        <w:t>notícias</w:t>
+      </w:r>
+      <w:r>
+        <w:rPr>
+          <w:rFonts w:ascii="Arial" w:hAnsi="Arial" w:cs="Arial"/>
+          <w:sz w:val="24"/>
+          <w:szCs w:val="24"/>
+        </w:rPr>
+        <w:t xml:space="preserve"> de animes, uma </w:t>
+      </w:r>
+      <w:r>
+        <w:rPr>
+          <w:rFonts w:ascii="Arial" w:hAnsi="Arial" w:cs="Arial"/>
+          <w:sz w:val="24"/>
+          <w:szCs w:val="24"/>
+        </w:rPr>
+        <w:t>página</w:t>
+      </w:r>
+      <w:r>
+        <w:rPr>
+          <w:rFonts w:ascii="Arial" w:hAnsi="Arial" w:cs="Arial"/>
+          <w:sz w:val="24"/>
+          <w:szCs w:val="24"/>
+        </w:rPr>
+        <w:t xml:space="preserve"> </w:t>
+      </w:r>
+      <w:r>
+        <w:rPr>
+          <w:rFonts w:ascii="Arial" w:hAnsi="Arial" w:cs="Arial"/>
+          <w:sz w:val="24"/>
+          <w:szCs w:val="24"/>
+        </w:rPr>
+        <w:t>para animes e suas informações e tudo isso classificado por ano e tem</w:t>
+      </w:r>
+      <w:r>
+        <w:rPr>
+          <w:rFonts w:ascii="Arial" w:hAnsi="Arial" w:cs="Arial"/>
+          <w:sz w:val="24"/>
+          <w:szCs w:val="24"/>
+        </w:rPr>
+        <w:t>porada do ano;</w:t>
+      </w:r>
+    </w:p>
+    <w:p>
+      <w:pPr>
+        <w:pStyle w:val="PargrafodaLista"/>
+        <w:numPr>
+          <w:ilvl w:val="0"/>
+          <w:numId w:val="1"/>
+        </w:numPr>
+        <w:jc w:val="both"/>
+        <w:rPr>
+          <w:rFonts w:ascii="Arial" w:hAnsi="Arial" w:cs="Arial"/>
+          <w:sz w:val="24"/>
+          <w:szCs w:val="24"/>
+        </w:rPr>
+      </w:pPr>
+      <w:r>
+        <w:rPr>
+          <w:rFonts w:ascii="Arial" w:hAnsi="Arial" w:cs="Arial"/>
+          <w:sz w:val="24"/>
+          <w:szCs w:val="24"/>
+        </w:rPr>
         <w:t>Relacionamento com o Cadastro e Login com o Banco de Dados;</w:t>
       </w:r>
     </w:p>
     <w:p>
       <w:pPr>
         <w:jc w:val="both"/>
-      </w:pPr>
-      <w:r>
+        <w:rPr>
+          <w:b/>
+          <w:bCs/>
+        </w:rPr>
+      </w:pPr>
+      <w:r>
+        <w:rPr>
+          <w:b/>
+          <w:bCs/>
+        </w:rPr>
         <w:t>Requisitos Importante</w:t>
       </w:r>
       <w:r>
+        <w:rPr>
+          <w:b/>
+          <w:bCs/>
+        </w:rPr>
         <w:t>s:</w:t>
       </w:r>
     </w:p>
@@ -995,6 +1132,7 @@
         </w:rPr>
         <w:t xml:space="preserve">com </w:t>
       </w:r>
+      <w:proofErr w:type="spellStart"/>
       <w:r>
         <w:rPr>
           <w:rFonts w:ascii="Arial" w:hAnsi="Arial" w:cs="Arial"/>
@@ -1003,6 +1141,7 @@
         </w:rPr>
         <w:t>ChartJS</w:t>
       </w:r>
+      <w:proofErr w:type="spellEnd"/>
       <w:r>
         <w:rPr>
           <w:rFonts w:ascii="Arial" w:hAnsi="Arial" w:cs="Arial"/>
@@ -1093,8 +1232,16 @@
     <w:p>
       <w:pPr>
         <w:jc w:val="both"/>
-      </w:pPr>
-      <w:r>
+        <w:rPr>
+          <w:b/>
+          <w:bCs/>
+        </w:rPr>
+      </w:pPr>
+      <w:r>
+        <w:rPr>
+          <w:b/>
+          <w:bCs/>
+        </w:rPr>
         <w:t>Requisitos Funcionais:</w:t>
       </w:r>
     </w:p>
@@ -1167,6 +1314,85 @@
           <w:szCs w:val="24"/>
         </w:rPr>
         <w:t xml:space="preserve"> em nuvem, hospedo na plataforma Microsoft Azure;</w:t>
+      </w:r>
+    </w:p>
+    <w:p>
+      <w:pPr>
+        <w:pStyle w:val="PargrafodaLista"/>
+        <w:numPr>
+          <w:ilvl w:val="0"/>
+          <w:numId w:val="3"/>
+        </w:numPr>
+        <w:jc w:val="both"/>
+        <w:rPr>
+          <w:rFonts w:ascii="Arial" w:hAnsi="Arial" w:cs="Arial"/>
+          <w:sz w:val="24"/>
+          <w:szCs w:val="24"/>
+        </w:rPr>
+      </w:pPr>
+      <w:r>
+        <w:rPr>
+          <w:rFonts w:ascii="Arial" w:hAnsi="Arial" w:cs="Arial"/>
+          <w:sz w:val="24"/>
+          <w:szCs w:val="24"/>
+        </w:rPr>
+        <w:t xml:space="preserve">No login </w:t>
+      </w:r>
+      <w:r>
+        <w:rPr>
+          <w:rFonts w:ascii="Arial" w:hAnsi="Arial" w:cs="Arial"/>
+          <w:sz w:val="24"/>
+          <w:szCs w:val="24"/>
+        </w:rPr>
+        <w:t>os dados inseridos serão</w:t>
+      </w:r>
+      <w:r>
+        <w:rPr>
+          <w:rFonts w:ascii="Arial" w:hAnsi="Arial" w:cs="Arial"/>
+          <w:sz w:val="24"/>
+          <w:szCs w:val="24"/>
+        </w:rPr>
+        <w:t xml:space="preserve"> comparado</w:t>
+      </w:r>
+      <w:r>
+        <w:rPr>
+          <w:rFonts w:ascii="Arial" w:hAnsi="Arial" w:cs="Arial"/>
+          <w:sz w:val="24"/>
+          <w:szCs w:val="24"/>
+        </w:rPr>
+        <w:t>s</w:t>
+      </w:r>
+      <w:r>
+        <w:rPr>
+          <w:rFonts w:ascii="Arial" w:hAnsi="Arial" w:cs="Arial"/>
+          <w:sz w:val="24"/>
+          <w:szCs w:val="24"/>
+        </w:rPr>
+        <w:t xml:space="preserve"> com o que tem no banco de da</w:t>
+      </w:r>
+      <w:r>
+        <w:rPr>
+          <w:rFonts w:ascii="Arial" w:hAnsi="Arial" w:cs="Arial"/>
+          <w:sz w:val="24"/>
+          <w:szCs w:val="24"/>
+        </w:rPr>
+        <w:t>d</w:t>
+      </w:r>
+      <w:r>
+        <w:rPr>
+          <w:rFonts w:ascii="Arial" w:hAnsi="Arial" w:cs="Arial"/>
+          <w:sz w:val="24"/>
+          <w:szCs w:val="24"/>
+        </w:rPr>
+        <w:t xml:space="preserve">os para permitir </w:t>
+      </w:r>
+      <w:r>
+        <w:rPr>
+          <w:rFonts w:ascii="Arial" w:hAnsi="Arial" w:cs="Arial"/>
+          <w:sz w:val="24"/>
+          <w:szCs w:val="24"/>
+        </w:rPr>
+        <w:t>que o usuário acesse sua conta no site;</w:t>
       </w:r>
     </w:p>
     <w:p>

</xml_diff>

<commit_message>
modelagem do banco de dados e alteração de CSS na página index.html
</commit_message>
<xml_diff>
--- a/TI-PI-Socio/Documentação_Contexto.docx
+++ b/TI-PI-Socio/Documentação_Contexto.docx
@@ -1467,22 +1467,6 @@
       <w:pPr>
         <w:jc w:val="both"/>
       </w:pPr>
-    </w:p>
-    <w:p>
-      <w:pPr>
-        <w:jc w:val="both"/>
-      </w:pPr>
-    </w:p>
-    <w:p>
-      <w:pPr>
-        <w:jc w:val="both"/>
-      </w:pPr>
-      <w:r>
-        <w:t xml:space="preserve"> </w:t>
-      </w:r>
-      <w:r>
-        <w:t xml:space="preserve"> </w:t>
-      </w:r>
     </w:p>
     <w:sectPr>
       <w:pgSz w:w="11906" w:h="16838"/>

</xml_diff>

<commit_message>
Melhoramento dos requisitos do projeto e repostas para as perguntas de Socioemocional
</commit_message>
<xml_diff>
--- a/TI-PI-Socio/Documentação_Contexto.docx
+++ b/TI-PI-Socio/Documentação_Contexto.docx
@@ -10,13 +10,8 @@
         <w:t>Trabalho Individual</w:t>
       </w:r>
       <w:r>
-        <w:t xml:space="preserve"> - </w:t>
-      </w:r>
-      <w:proofErr w:type="spellStart"/>
-      <w:r>
-        <w:t>AniNexus</w:t>
-      </w:r>
-      <w:proofErr w:type="spellEnd"/>
+        <w:t xml:space="preserve"> - AniNexus</w:t>
+      </w:r>
     </w:p>
     <w:p>
       <w:pPr>
@@ -25,6 +20,16 @@
       <w:r>
         <w:t>Erik Silva Pacheco RA: 02211013</w:t>
       </w:r>
+    </w:p>
+    <w:p>
+      <w:pPr>
+        <w:jc w:val="center"/>
+      </w:pPr>
+    </w:p>
+    <w:p>
+      <w:pPr>
+        <w:jc w:val="center"/>
+      </w:pPr>
     </w:p>
     <w:p>
       <w:pPr>
@@ -173,13 +178,8 @@
       <w:r>
         <w:t>“</w:t>
       </w:r>
-      <w:proofErr w:type="spellStart"/>
-      <w:r>
-        <w:t>Otaku</w:t>
-      </w:r>
-      <w:proofErr w:type="spellEnd"/>
-      <w:r>
-        <w:t>: um sujeito entre dois mundos. Refletindo sobre o diálogo existente entre ficção e realidade</w:t>
+      <w:r>
+        <w:t>Otaku: um sujeito entre dois mundos. Refletindo sobre o diálogo existente entre ficção e realidade</w:t>
       </w:r>
       <w:r>
         <w:t>”</w:t>
@@ -191,138 +191,125 @@
         <w:t xml:space="preserve">de </w:t>
       </w:r>
       <w:r>
-        <w:t xml:space="preserve">Victor </w:t>
-      </w:r>
-      <w:proofErr w:type="spellStart"/>
-      <w:r>
-        <w:t>Eiji</w:t>
-      </w:r>
-      <w:proofErr w:type="spellEnd"/>
+        <w:t>Victor Eiji Issa</w:t>
+      </w:r>
+      <w:r>
+        <w:t>, o</w:t>
+      </w:r>
+      <w:r>
+        <w:t xml:space="preserve"> mundo dos animes </w:t>
+      </w:r>
+      <w:r>
+        <w:t>faz com que as pessoas criem uma proximidade com este universo</w:t>
+      </w:r>
+      <w:r>
+        <w:t xml:space="preserve">, pois </w:t>
+      </w:r>
+      <w:r>
+        <w:t xml:space="preserve">essa ficção </w:t>
+      </w:r>
+      <w:r>
+        <w:t xml:space="preserve">fornece referências que expressam experiências que o indivíduo </w:t>
+      </w:r>
+      <w:r>
+        <w:t>perceb</w:t>
+      </w:r>
+      <w:r>
+        <w:t>e</w:t>
+      </w:r>
       <w:r>
         <w:t xml:space="preserve"> </w:t>
       </w:r>
-      <w:proofErr w:type="spellStart"/>
-      <w:r>
-        <w:t>Issa</w:t>
-      </w:r>
-      <w:proofErr w:type="spellEnd"/>
-      <w:r>
-        <w:t>, o</w:t>
-      </w:r>
-      <w:r>
-        <w:t xml:space="preserve"> mundo dos animes </w:t>
-      </w:r>
-      <w:r>
-        <w:t>faz com que as pessoas criem uma proximidade com este universo</w:t>
-      </w:r>
-      <w:r>
-        <w:t xml:space="preserve">, pois </w:t>
-      </w:r>
-      <w:r>
-        <w:t xml:space="preserve">essa ficção </w:t>
-      </w:r>
-      <w:r>
-        <w:t xml:space="preserve">fornece referências que expressam experiências que o indivíduo </w:t>
-      </w:r>
-      <w:r>
-        <w:t>perceb</w:t>
-      </w:r>
-      <w:r>
-        <w:t>e</w:t>
+      <w:r>
+        <w:t xml:space="preserve">em si e </w:t>
+      </w:r>
+      <w:r>
+        <w:t>n</w:t>
+      </w:r>
+      <w:r>
+        <w:t xml:space="preserve">o </w:t>
+      </w:r>
+      <w:r>
+        <w:t>mundo entorno dele</w:t>
+      </w:r>
+      <w:r>
+        <w:t xml:space="preserve">. </w:t>
+      </w:r>
+      <w:r>
+        <w:t>Ao traz</w:t>
+      </w:r>
+      <w:r>
+        <w:t>er</w:t>
       </w:r>
       <w:r>
         <w:t xml:space="preserve"> </w:t>
       </w:r>
       <w:r>
-        <w:t xml:space="preserve">em si e </w:t>
-      </w:r>
-      <w:r>
-        <w:t>n</w:t>
-      </w:r>
-      <w:r>
-        <w:t xml:space="preserve">o </w:t>
-      </w:r>
-      <w:r>
-        <w:t>mundo entorno dele</w:t>
-      </w:r>
-      <w:r>
-        <w:t xml:space="preserve">. </w:t>
-      </w:r>
-      <w:r>
-        <w:t>Ao traz</w:t>
-      </w:r>
-      <w:r>
-        <w:t>er</w:t>
+        <w:t xml:space="preserve">experiencias com que se identifique, faz </w:t>
+      </w:r>
+      <w:r>
+        <w:t>um papel de espelho</w:t>
+      </w:r>
+      <w:r>
+        <w:t>, o qual tra</w:t>
+      </w:r>
+      <w:r>
+        <w:t>rá</w:t>
+      </w:r>
+      <w:r>
+        <w:t xml:space="preserve"> novos sím</w:t>
+      </w:r>
+      <w:r>
+        <w:t>bolos que influenciarão na maneira como a pessoa pensa, sente e age</w:t>
+      </w:r>
+      <w:r>
+        <w:t>, mudando algo em sua vida</w:t>
+      </w:r>
+      <w:r>
+        <w:t>.</w:t>
+      </w:r>
+      <w:r>
+        <w:t xml:space="preserve"> Além disso, este universo </w:t>
+      </w:r>
+      <w:r>
+        <w:t xml:space="preserve">possui comunidades, as quais </w:t>
+      </w:r>
+      <w:r>
+        <w:t>pessoas</w:t>
+      </w:r>
+      <w:r>
+        <w:t xml:space="preserve"> podem se unir para conversar </w:t>
+      </w:r>
+      <w:r>
+        <w:t xml:space="preserve">sobre </w:t>
+      </w:r>
+      <w:r>
+        <w:t>o</w:t>
+      </w:r>
+      <w:r>
+        <w:t>s</w:t>
+      </w:r>
+      <w:r>
+        <w:t xml:space="preserve"> anime</w:t>
+      </w:r>
+      <w:r>
+        <w:t>s</w:t>
+      </w:r>
+      <w:r>
+        <w:t xml:space="preserve"> gosta</w:t>
+      </w:r>
+      <w:r>
+        <w:t>m</w:t>
+      </w:r>
+      <w:r>
+        <w:t xml:space="preserve"> ou o que </w:t>
+      </w:r>
+      <w:r>
+        <w:t>acham dele.</w:t>
       </w:r>
       <w:r>
         <w:t xml:space="preserve"> </w:t>
       </w:r>
-      <w:r>
-        <w:t xml:space="preserve">experiencias com que se identifique, faz </w:t>
-      </w:r>
-      <w:r>
-        <w:t>um papel de espelho</w:t>
-      </w:r>
-      <w:r>
-        <w:t>, o qual tra</w:t>
-      </w:r>
-      <w:r>
-        <w:t>rá</w:t>
-      </w:r>
-      <w:r>
-        <w:t xml:space="preserve"> novos sím</w:t>
-      </w:r>
-      <w:r>
-        <w:t>bolos que influenciarão na maneira como a pessoa pensa, sente e age</w:t>
-      </w:r>
-      <w:r>
-        <w:t>, mudando algo em sua vida</w:t>
-      </w:r>
-      <w:r>
-        <w:t>.</w:t>
-      </w:r>
-      <w:r>
-        <w:t xml:space="preserve"> Além disso, este universo </w:t>
-      </w:r>
-      <w:r>
-        <w:t xml:space="preserve">possui comunidades, as quais </w:t>
-      </w:r>
-      <w:r>
-        <w:t>pessoas</w:t>
-      </w:r>
-      <w:r>
-        <w:t xml:space="preserve"> podem se unir para conversar </w:t>
-      </w:r>
-      <w:r>
-        <w:t xml:space="preserve">sobre </w:t>
-      </w:r>
-      <w:r>
-        <w:t>o</w:t>
-      </w:r>
-      <w:r>
-        <w:t>s</w:t>
-      </w:r>
-      <w:r>
-        <w:t xml:space="preserve"> anime</w:t>
-      </w:r>
-      <w:r>
-        <w:t>s</w:t>
-      </w:r>
-      <w:r>
-        <w:t xml:space="preserve"> gosta</w:t>
-      </w:r>
-      <w:r>
-        <w:t>m</w:t>
-      </w:r>
-      <w:r>
-        <w:t xml:space="preserve"> ou o que </w:t>
-      </w:r>
-      <w:r>
-        <w:t>acham dele.</w:t>
-      </w:r>
-      <w:r>
-        <w:t xml:space="preserve"> </w:t>
-      </w:r>
     </w:p>
     <w:p>
       <w:pPr>
@@ -331,11 +318,9 @@
       <w:r>
         <w:tab/>
       </w:r>
-      <w:proofErr w:type="spellStart"/>
       <w:r>
         <w:t>ReLife</w:t>
       </w:r>
-      <w:proofErr w:type="spellEnd"/>
       <w:r>
         <w:t xml:space="preserve"> é um anime que seu maior ponto é a reflexão que ele traz, a qual é o que </w:t>
       </w:r>
@@ -379,21 +364,11 @@
         <w:t xml:space="preserve"> e com isso nunca conseguia olhar para o presente </w:t>
       </w:r>
       <w:r>
-        <w:t xml:space="preserve">ou futuro, mas ao assistir </w:t>
-      </w:r>
-      <w:proofErr w:type="spellStart"/>
-      <w:r>
-        <w:t>ReLife</w:t>
-      </w:r>
-      <w:proofErr w:type="spellEnd"/>
-      <w:r>
-        <w:t xml:space="preserve"> eu acabei me identificando com o personagem e conforme o personagem foi </w:t>
-      </w:r>
-      <w:proofErr w:type="spellStart"/>
-      <w:r>
-        <w:t>evluindo</w:t>
-      </w:r>
-      <w:proofErr w:type="spellEnd"/>
+        <w:t xml:space="preserve">ou futuro, mas ao assistir ReLife eu acabei me identificando com o personagem e conforme o personagem foi </w:t>
+      </w:r>
+      <w:r>
+        <w:t>evoluindo</w:t>
+      </w:r>
       <w:r>
         <w:t>, percebi que eu poderia fazer o mesmo e assim ao</w:t>
       </w:r>
@@ -427,18 +402,10 @@
         <w:t xml:space="preserve">em 2019 </w:t>
       </w:r>
       <w:r>
-        <w:t xml:space="preserve">segundo o site </w:t>
-      </w:r>
-      <w:proofErr w:type="spellStart"/>
-      <w:r>
-        <w:t>Crunch</w:t>
-      </w:r>
-      <w:r>
-        <w:t>yroll</w:t>
-      </w:r>
-      <w:proofErr w:type="spellEnd"/>
-      <w:r>
-        <w:t>. Este tal crescimento faz com mais pessoas acabem conhecendo este universo</w:t>
+        <w:t>segundo o site Crunch</w:t>
+      </w:r>
+      <w:r>
+        <w:t>yroll. Este tal crescimento faz com mais pessoas acabem conhecendo este universo</w:t>
       </w:r>
       <w:r>
         <w:t xml:space="preserve"> </w:t>
@@ -465,13 +432,8 @@
         <w:t>para mostrar que vo</w:t>
       </w:r>
       <w:r>
-        <w:t xml:space="preserve">cê pode ajudar as pessoas a não cometerem os mesmos erros que você cometeu igual o protagonista do anime </w:t>
-      </w:r>
-      <w:proofErr w:type="spellStart"/>
-      <w:r>
-        <w:t>ReLife</w:t>
-      </w:r>
-      <w:proofErr w:type="spellEnd"/>
+        <w:t>cê pode ajudar as pessoas a não cometerem os mesmos erros que você cometeu igual o protagonista do anime ReLife</w:t>
+      </w:r>
       <w:r>
         <w:t>.</w:t>
       </w:r>
@@ -484,130 +446,7 @@
     <w:p>
       <w:pPr>
         <w:jc w:val="both"/>
-        <w:rPr>
-          <w:b/>
-          <w:bCs/>
-        </w:rPr>
-      </w:pPr>
-      <w:r>
-        <w:rPr>
-          <w:b/>
-          <w:bCs/>
-        </w:rPr>
-        <w:t>Em</w:t>
-      </w:r>
-      <w:r>
-        <w:rPr>
-          <w:b/>
-          <w:bCs/>
-        </w:rPr>
-        <w:t xml:space="preserve"> que momento da sua história (linha da vida) o interesse ou</w:t>
-      </w:r>
-      <w:r>
-        <w:rPr>
-          <w:b/>
-          <w:bCs/>
-        </w:rPr>
-        <w:t xml:space="preserve"> prazer por este tema despertou? Como está inserido no seu dia a dia</w:t>
-      </w:r>
-      <w:r>
-        <w:rPr>
-          <w:b/>
-          <w:bCs/>
-        </w:rPr>
-        <w:t xml:space="preserve"> e por que você escolheu este tema?</w:t>
-      </w:r>
-    </w:p>
-    <w:p>
-      <w:pPr>
-        <w:jc w:val="both"/>
-      </w:pPr>
-      <w:r>
-        <w:rPr>
-          <w:b/>
-          <w:bCs/>
-        </w:rPr>
-        <w:tab/>
-      </w:r>
-      <w:r>
-        <w:t>Bom,</w:t>
-      </w:r>
-      <w:r>
-        <w:t xml:space="preserve"> eu já assistia animes quando pequeno, </w:t>
-      </w:r>
-      <w:r>
-        <w:t>mas</w:t>
-      </w:r>
-      <w:r>
-        <w:t xml:space="preserve"> não sabia o que era e </w:t>
-      </w:r>
-      <w:r>
-        <w:t>nem tinha tanto interesse, porém ao chegar na adolescência tive que mudar de casa</w:t>
-      </w:r>
-      <w:r>
-        <w:t>, e com isso acabei conhecendo novas pessoas com gostos diferentes</w:t>
-      </w:r>
-      <w:r>
-        <w:t xml:space="preserve"> dos </w:t>
-      </w:r>
-      <w:r>
-        <w:lastRenderedPageBreak/>
-        <w:t>meus</w:t>
-      </w:r>
-      <w:r>
-        <w:t>,</w:t>
-      </w:r>
-      <w:r>
-        <w:t xml:space="preserve"> e </w:t>
-      </w:r>
-      <w:r>
-        <w:t xml:space="preserve">me </w:t>
-      </w:r>
-      <w:r>
-        <w:t>mostraram o</w:t>
-      </w:r>
-      <w:r>
-        <w:t xml:space="preserve">s animes que eles gostavam, a partir </w:t>
-      </w:r>
-      <w:r>
-        <w:t>deste momento</w:t>
-      </w:r>
-      <w:r>
-        <w:t xml:space="preserve"> comecei a me interessar mais </w:t>
-      </w:r>
-      <w:r>
-        <w:t xml:space="preserve">por este </w:t>
-      </w:r>
-      <w:r>
-        <w:t>assunto</w:t>
-      </w:r>
-      <w:r>
-        <w:t xml:space="preserve">, pois </w:t>
-      </w:r>
-      <w:r>
-        <w:t>a</w:t>
-      </w:r>
-      <w:r>
-        <w:t>lgumas vezes me identi</w:t>
-      </w:r>
-      <w:r>
-        <w:t>fi</w:t>
-      </w:r>
-      <w:r>
-        <w:t>cava com um personagem ou usa a exper</w:t>
-      </w:r>
-      <w:r>
-        <w:t xml:space="preserve">iência de vida dele para mudar </w:t>
-      </w:r>
-      <w:r>
-        <w:t xml:space="preserve">ou melhor </w:t>
-      </w:r>
-      <w:r>
-        <w:t>algo na minha</w:t>
-      </w:r>
-      <w:r>
-        <w:t>.</w:t>
-      </w:r>
+      </w:pPr>
     </w:p>
     <w:p>
       <w:pPr>
@@ -619,13 +458,46 @@
           <w:szCs w:val="32"/>
         </w:rPr>
       </w:pPr>
-      <w:r>
+    </w:p>
+    <w:p>
+      <w:pPr>
+        <w:jc w:val="center"/>
         <w:rPr>
           <w:b/>
           <w:bCs/>
           <w:sz w:val="32"/>
           <w:szCs w:val="32"/>
         </w:rPr>
+      </w:pPr>
+    </w:p>
+    <w:p>
+      <w:pPr>
+        <w:jc w:val="center"/>
+        <w:rPr>
+          <w:b/>
+          <w:bCs/>
+          <w:sz w:val="32"/>
+          <w:szCs w:val="32"/>
+        </w:rPr>
+      </w:pPr>
+    </w:p>
+    <w:p>
+      <w:pPr>
+        <w:jc w:val="center"/>
+        <w:rPr>
+          <w:b/>
+          <w:bCs/>
+          <w:sz w:val="32"/>
+          <w:szCs w:val="32"/>
+        </w:rPr>
+      </w:pPr>
+      <w:r>
+        <w:rPr>
+          <w:b/>
+          <w:bCs/>
+          <w:sz w:val="32"/>
+          <w:szCs w:val="32"/>
+        </w:rPr>
         <w:t>Gestão de Projetos</w:t>
       </w:r>
     </w:p>
@@ -650,16 +522,34 @@
         <w:t xml:space="preserve">pois </w:t>
       </w:r>
       <w:r>
-        <w:t xml:space="preserve">podemos fazer o projeto e ir mostrando o que foi feito até o momento </w:t>
-      </w:r>
-      <w:r>
-        <w:t>para os professores para deem</w:t>
-      </w:r>
-      <w:r>
-        <w:t xml:space="preserve"> um feedback de como está e o que pode melhorar</w:t>
-      </w:r>
-      <w:r>
-        <w:t xml:space="preserve">, podendo assim </w:t>
+        <w:t xml:space="preserve">podemos fazer o projeto e </w:t>
+      </w:r>
+      <w:r>
+        <w:t xml:space="preserve">mostrar </w:t>
+      </w:r>
+      <w:r>
+        <w:t xml:space="preserve">o que foi feito até o momento </w:t>
+      </w:r>
+      <w:r>
+        <w:t>para os professores</w:t>
+      </w:r>
+      <w:r>
+        <w:t>,</w:t>
+      </w:r>
+      <w:r>
+        <w:t xml:space="preserve"> para </w:t>
+      </w:r>
+      <w:r>
+        <w:t>deem</w:t>
+      </w:r>
+      <w:r>
+        <w:t xml:space="preserve"> um feedback de como está e o que melhorar</w:t>
+      </w:r>
+      <w:r>
+        <w:t xml:space="preserve">, </w:t>
+      </w:r>
+      <w:r>
+        <w:t xml:space="preserve">então dessa maneira pode-se </w:t>
       </w:r>
       <w:r>
         <w:t>alterar algo durante o processo de produção</w:t>
@@ -735,23 +625,39 @@
           <w:sz w:val="24"/>
           <w:szCs w:val="24"/>
         </w:rPr>
-        <w:t xml:space="preserve">Criação do </w:t>
-      </w:r>
-      <w:r>
-        <w:rPr>
-          <w:rFonts w:ascii="Arial" w:hAnsi="Arial" w:cs="Arial"/>
-          <w:sz w:val="24"/>
-          <w:szCs w:val="24"/>
-        </w:rPr>
-        <w:t>s</w:t>
-      </w:r>
-      <w:r>
-        <w:rPr>
-          <w:rFonts w:ascii="Arial" w:hAnsi="Arial" w:cs="Arial"/>
-          <w:sz w:val="24"/>
-          <w:szCs w:val="24"/>
-        </w:rPr>
-        <w:t>ite</w:t>
+        <w:t xml:space="preserve">Criação de uma página para notícias de animes, uma </w:t>
+      </w:r>
+      <w:r>
+        <w:rPr>
+          <w:rFonts w:ascii="Arial" w:hAnsi="Arial" w:cs="Arial"/>
+          <w:sz w:val="24"/>
+          <w:szCs w:val="24"/>
+        </w:rPr>
+        <w:t>página de gui</w:t>
+      </w:r>
+      <w:r>
+        <w:rPr>
+          <w:rFonts w:ascii="Arial" w:hAnsi="Arial" w:cs="Arial"/>
+          <w:sz w:val="24"/>
+          <w:szCs w:val="24"/>
+        </w:rPr>
+        <w:t>a</w:t>
+      </w:r>
+      <w:r>
+        <w:rPr>
+          <w:rFonts w:ascii="Arial" w:hAnsi="Arial" w:cs="Arial"/>
+          <w:sz w:val="24"/>
+          <w:szCs w:val="24"/>
+        </w:rPr>
+        <w:t xml:space="preserve"> de temporadas</w:t>
+      </w:r>
+      <w:r>
+        <w:rPr>
+          <w:rFonts w:ascii="Arial" w:hAnsi="Arial" w:cs="Arial"/>
+          <w:sz w:val="24"/>
+          <w:szCs w:val="24"/>
+        </w:rPr>
+        <w:t xml:space="preserve"> onde cada guia</w:t>
       </w:r>
       <w:r>
         <w:rPr>
@@ -767,41 +673,7 @@
           <w:sz w:val="24"/>
           <w:szCs w:val="24"/>
         </w:rPr>
-        <w:t xml:space="preserve">para </w:t>
-      </w:r>
-      <w:r>
-        <w:rPr>
-          <w:rFonts w:ascii="Arial" w:hAnsi="Arial" w:cs="Arial"/>
-          <w:sz w:val="24"/>
-          <w:szCs w:val="24"/>
-        </w:rPr>
-        <w:t xml:space="preserve">postagens de </w:t>
-      </w:r>
-      <w:r>
-        <w:rPr>
-          <w:rFonts w:ascii="Arial" w:hAnsi="Arial" w:cs="Arial"/>
-          <w:sz w:val="24"/>
-          <w:szCs w:val="24"/>
-        </w:rPr>
-        <w:t>c</w:t>
-      </w:r>
-      <w:r>
-        <w:rPr>
-          <w:rFonts w:ascii="Arial" w:hAnsi="Arial" w:cs="Arial"/>
-          <w:sz w:val="24"/>
-          <w:szCs w:val="24"/>
-        </w:rPr>
-        <w:t xml:space="preserve">onteúdo de </w:t>
-      </w:r>
-      <w:proofErr w:type="spellStart"/>
-      <w:proofErr w:type="gramStart"/>
-      <w:r>
-        <w:rPr>
-          <w:rFonts w:ascii="Arial" w:hAnsi="Arial" w:cs="Arial"/>
-          <w:sz w:val="24"/>
-          <w:szCs w:val="24"/>
-        </w:rPr>
-        <w:t>animes</w:t>
+        <w:t>mostrará os animes de acordo com sua temporada</w:t>
       </w:r>
       <w:r>
         <w:rPr>
@@ -817,28 +689,32 @@
           <w:sz w:val="24"/>
           <w:szCs w:val="24"/>
         </w:rPr>
-        <w:t>Tudo</w:t>
-      </w:r>
-      <w:proofErr w:type="spellEnd"/>
-      <w:proofErr w:type="gramEnd"/>
-      <w:r>
-        <w:rPr>
-          <w:rFonts w:ascii="Arial" w:hAnsi="Arial" w:cs="Arial"/>
-          <w:sz w:val="24"/>
-          <w:szCs w:val="24"/>
-        </w:rPr>
-        <w:t xml:space="preserve"> isso será feito com HTML, CSS e a linguagem </w:t>
-      </w:r>
-      <w:proofErr w:type="spellStart"/>
-      <w:r>
-        <w:rPr>
-          <w:rFonts w:ascii="Arial" w:hAnsi="Arial" w:cs="Arial"/>
-          <w:sz w:val="24"/>
-          <w:szCs w:val="24"/>
-        </w:rPr>
-        <w:t>JavaScript</w:t>
-      </w:r>
-      <w:proofErr w:type="spellEnd"/>
+        <w:t xml:space="preserve"> </w:t>
+      </w:r>
+      <w:r>
+        <w:rPr>
+          <w:rFonts w:ascii="Arial" w:hAnsi="Arial" w:cs="Arial"/>
+          <w:sz w:val="24"/>
+          <w:szCs w:val="24"/>
+        </w:rPr>
+        <w:t>Tudo isso será feito com HTML</w:t>
+      </w:r>
+      <w:r>
+        <w:rPr>
+          <w:rFonts w:ascii="Arial" w:hAnsi="Arial" w:cs="Arial"/>
+          <w:sz w:val="24"/>
+          <w:szCs w:val="24"/>
+        </w:rPr>
+        <w:t xml:space="preserve"> e</w:t>
+      </w:r>
+      <w:r>
+        <w:rPr>
+          <w:rFonts w:ascii="Arial" w:hAnsi="Arial" w:cs="Arial"/>
+          <w:sz w:val="24"/>
+          <w:szCs w:val="24"/>
+        </w:rPr>
+        <w:t xml:space="preserve"> CSS</w:t>
+      </w:r>
       <w:r>
         <w:rPr>
           <w:rFonts w:ascii="Arial" w:hAnsi="Arial" w:cs="Arial"/>
@@ -868,42 +744,24 @@
           <w:sz w:val="24"/>
           <w:szCs w:val="24"/>
         </w:rPr>
-        <w:t>Criação de uma págin</w:t>
-      </w:r>
-      <w:r>
-        <w:rPr>
-          <w:rFonts w:ascii="Arial" w:hAnsi="Arial" w:cs="Arial"/>
-          <w:sz w:val="24"/>
-          <w:szCs w:val="24"/>
-        </w:rPr>
-        <w:t>a</w:t>
-      </w:r>
-      <w:r>
-        <w:rPr>
-          <w:rFonts w:ascii="Arial" w:hAnsi="Arial" w:cs="Arial"/>
-          <w:sz w:val="24"/>
-          <w:szCs w:val="24"/>
-        </w:rPr>
-        <w:t xml:space="preserve"> de Cadastro e Login para os usuários possam se conectar a página e com isso interagir com algumas postagens</w:t>
-      </w:r>
-      <w:r>
-        <w:rPr>
-          <w:rFonts w:ascii="Arial" w:hAnsi="Arial" w:cs="Arial"/>
-          <w:sz w:val="24"/>
-          <w:szCs w:val="24"/>
-        </w:rPr>
-        <w:t xml:space="preserve">. Tudo isso será feito com HTML, CSS e a linguagem </w:t>
-      </w:r>
-      <w:proofErr w:type="spellStart"/>
-      <w:r>
-        <w:rPr>
-          <w:rFonts w:ascii="Arial" w:hAnsi="Arial" w:cs="Arial"/>
-          <w:sz w:val="24"/>
-          <w:szCs w:val="24"/>
-        </w:rPr>
-        <w:t>JavaScript</w:t>
-      </w:r>
-      <w:proofErr w:type="spellEnd"/>
+        <w:t>Criação de uma página que</w:t>
+      </w:r>
+      <w:r>
+        <w:rPr>
+          <w:rFonts w:ascii="Arial" w:hAnsi="Arial" w:cs="Arial"/>
+          <w:sz w:val="24"/>
+          <w:szCs w:val="24"/>
+        </w:rPr>
+        <w:t xml:space="preserve"> recomenda um anime aleatória para o usuário assistir</w:t>
+      </w:r>
+      <w:r>
+        <w:rPr>
+          <w:rFonts w:ascii="Arial" w:hAnsi="Arial" w:cs="Arial"/>
+          <w:sz w:val="24"/>
+          <w:szCs w:val="24"/>
+        </w:rPr>
+        <w:t>. Tudo isso será feito com HTML, CSS e a linguagem JavaScript</w:t>
+      </w:r>
       <w:r>
         <w:rPr>
           <w:rFonts w:ascii="Arial" w:hAnsi="Arial" w:cs="Arial"/>
@@ -933,71 +791,39 @@
           <w:sz w:val="24"/>
           <w:szCs w:val="24"/>
         </w:rPr>
-        <w:t xml:space="preserve">Deverá ter uma </w:t>
-      </w:r>
-      <w:r>
-        <w:rPr>
-          <w:rFonts w:ascii="Arial" w:hAnsi="Arial" w:cs="Arial"/>
-          <w:sz w:val="24"/>
-          <w:szCs w:val="24"/>
-        </w:rPr>
-        <w:t>página</w:t>
-      </w:r>
-      <w:r>
-        <w:rPr>
-          <w:rFonts w:ascii="Arial" w:hAnsi="Arial" w:cs="Arial"/>
-          <w:sz w:val="24"/>
-          <w:szCs w:val="24"/>
-        </w:rPr>
-        <w:t xml:space="preserve"> para </w:t>
-      </w:r>
-      <w:r>
-        <w:rPr>
-          <w:rFonts w:ascii="Arial" w:hAnsi="Arial" w:cs="Arial"/>
-          <w:sz w:val="24"/>
-          <w:szCs w:val="24"/>
-        </w:rPr>
-        <w:t>notícias</w:t>
-      </w:r>
-      <w:r>
-        <w:rPr>
-          <w:rFonts w:ascii="Arial" w:hAnsi="Arial" w:cs="Arial"/>
-          <w:sz w:val="24"/>
-          <w:szCs w:val="24"/>
-        </w:rPr>
-        <w:t xml:space="preserve"> de animes, uma </w:t>
-      </w:r>
-      <w:r>
-        <w:rPr>
-          <w:rFonts w:ascii="Arial" w:hAnsi="Arial" w:cs="Arial"/>
-          <w:sz w:val="24"/>
-          <w:szCs w:val="24"/>
-        </w:rPr>
-        <w:t>página</w:t>
-      </w:r>
-      <w:r>
-        <w:rPr>
-          <w:rFonts w:ascii="Arial" w:hAnsi="Arial" w:cs="Arial"/>
-          <w:sz w:val="24"/>
-          <w:szCs w:val="24"/>
-        </w:rPr>
-        <w:t xml:space="preserve"> </w:t>
-      </w:r>
-      <w:r>
-        <w:rPr>
-          <w:rFonts w:ascii="Arial" w:hAnsi="Arial" w:cs="Arial"/>
-          <w:sz w:val="24"/>
-          <w:szCs w:val="24"/>
-        </w:rPr>
-        <w:t>para animes e suas informações e tudo isso classificado por ano e tem</w:t>
-      </w:r>
-      <w:r>
-        <w:rPr>
-          <w:rFonts w:ascii="Arial" w:hAnsi="Arial" w:cs="Arial"/>
-          <w:sz w:val="24"/>
-          <w:szCs w:val="24"/>
-        </w:rPr>
-        <w:t>porada do ano;</w:t>
+        <w:t>Criação de uma página de Cadastro e Login para os usuários</w:t>
+      </w:r>
+      <w:r>
+        <w:rPr>
+          <w:rFonts w:ascii="Arial" w:hAnsi="Arial" w:cs="Arial"/>
+          <w:sz w:val="24"/>
+          <w:szCs w:val="24"/>
+        </w:rPr>
+        <w:t xml:space="preserve"> possam criar uma conta </w:t>
+      </w:r>
+      <w:r>
+        <w:rPr>
+          <w:rFonts w:ascii="Arial" w:hAnsi="Arial" w:cs="Arial"/>
+          <w:sz w:val="24"/>
+          <w:szCs w:val="24"/>
+        </w:rPr>
+        <w:t xml:space="preserve">onde poderão ter acesso ao chat público e </w:t>
+      </w:r>
+      <w:r>
+        <w:rPr>
+          <w:rFonts w:ascii="Arial" w:hAnsi="Arial" w:cs="Arial"/>
+          <w:sz w:val="24"/>
+          <w:szCs w:val="24"/>
+        </w:rPr>
+        <w:t>onde irão avaliar os animes</w:t>
+      </w:r>
+      <w:r>
+        <w:rPr>
+          <w:rFonts w:ascii="Arial" w:hAnsi="Arial" w:cs="Arial"/>
+          <w:sz w:val="24"/>
+          <w:szCs w:val="24"/>
+        </w:rPr>
+        <w:t>. Tudo isso será feito com HTML, CSS e a linguagem JavaScript e MySQL;</w:t>
       </w:r>
     </w:p>
     <w:p>
@@ -1020,30 +846,23 @@
           <w:sz w:val="24"/>
           <w:szCs w:val="24"/>
         </w:rPr>
-        <w:t>Relacionamento com o Cadastro e Login com o Banco de Dados;</w:t>
-      </w:r>
-    </w:p>
-    <w:p>
-      <w:pPr>
-        <w:jc w:val="both"/>
-        <w:rPr>
-          <w:b/>
-          <w:bCs/>
-        </w:rPr>
-      </w:pPr>
-      <w:r>
-        <w:rPr>
-          <w:b/>
-          <w:bCs/>
-        </w:rPr>
-        <w:t>Requisitos Importante</w:t>
-      </w:r>
-      <w:r>
-        <w:rPr>
-          <w:b/>
-          <w:bCs/>
-        </w:rPr>
-        <w:t>s:</w:t>
+        <w:t>Criação de uma página de perfil, a qual irá ter as o</w:t>
+      </w:r>
+      <w:r>
+        <w:rPr>
+          <w:rFonts w:ascii="Arial" w:hAnsi="Arial" w:cs="Arial"/>
+          <w:sz w:val="24"/>
+          <w:szCs w:val="24"/>
+        </w:rPr>
+        <w:t xml:space="preserve">pções de levar para a página do chat público </w:t>
+      </w:r>
+      <w:r>
+        <w:rPr>
+          <w:rFonts w:ascii="Arial" w:hAnsi="Arial" w:cs="Arial"/>
+          <w:sz w:val="24"/>
+          <w:szCs w:val="24"/>
+        </w:rPr>
+        <w:t>ou para a página de avaliação;</w:t>
       </w:r>
     </w:p>
     <w:p>
@@ -1051,7 +870,7 @@
         <w:pStyle w:val="PargrafodaLista"/>
         <w:numPr>
           <w:ilvl w:val="0"/>
-          <w:numId w:val="2"/>
+          <w:numId w:val="1"/>
         </w:numPr>
         <w:jc w:val="both"/>
         <w:rPr>
@@ -1066,82 +885,24 @@
           <w:sz w:val="24"/>
           <w:szCs w:val="24"/>
         </w:rPr>
-        <w:t xml:space="preserve">Ter um </w:t>
-      </w:r>
-      <w:r>
-        <w:rPr>
-          <w:rFonts w:ascii="Arial" w:hAnsi="Arial" w:cs="Arial"/>
-          <w:sz w:val="24"/>
-          <w:szCs w:val="24"/>
-        </w:rPr>
-        <w:t>D</w:t>
-      </w:r>
-      <w:r>
-        <w:rPr>
-          <w:rFonts w:ascii="Arial" w:hAnsi="Arial" w:cs="Arial"/>
-          <w:sz w:val="24"/>
-          <w:szCs w:val="24"/>
-        </w:rPr>
-        <w:t>ashboard</w:t>
-      </w:r>
-      <w:r>
-        <w:rPr>
-          <w:rFonts w:ascii="Arial" w:hAnsi="Arial" w:cs="Arial"/>
-          <w:sz w:val="24"/>
-          <w:szCs w:val="24"/>
-        </w:rPr>
-        <w:t xml:space="preserve"> mostrando os animes mais esperados da temporada</w:t>
-      </w:r>
-      <w:r>
-        <w:rPr>
-          <w:rFonts w:ascii="Arial" w:hAnsi="Arial" w:cs="Arial"/>
-          <w:sz w:val="24"/>
-          <w:szCs w:val="24"/>
-        </w:rPr>
-        <w:t xml:space="preserve"> de acordo com a votação dos usuários.</w:t>
-      </w:r>
-      <w:r>
-        <w:rPr>
-          <w:rFonts w:ascii="Arial" w:hAnsi="Arial" w:cs="Arial"/>
-          <w:sz w:val="24"/>
-          <w:szCs w:val="24"/>
-        </w:rPr>
-        <w:t xml:space="preserve"> </w:t>
-      </w:r>
-      <w:r>
-        <w:rPr>
-          <w:rFonts w:ascii="Arial" w:hAnsi="Arial" w:cs="Arial"/>
-          <w:sz w:val="24"/>
-          <w:szCs w:val="24"/>
-        </w:rPr>
-        <w:t xml:space="preserve">Será </w:t>
-      </w:r>
-      <w:r>
-        <w:rPr>
-          <w:rFonts w:ascii="Arial" w:hAnsi="Arial" w:cs="Arial"/>
-          <w:sz w:val="24"/>
-          <w:szCs w:val="24"/>
-        </w:rPr>
-        <w:t xml:space="preserve">feito </w:t>
-      </w:r>
-      <w:r>
-        <w:rPr>
-          <w:rFonts w:ascii="Arial" w:hAnsi="Arial" w:cs="Arial"/>
-          <w:sz w:val="24"/>
-          <w:szCs w:val="24"/>
-        </w:rPr>
-        <w:t xml:space="preserve">com </w:t>
-      </w:r>
-      <w:proofErr w:type="spellStart"/>
-      <w:r>
-        <w:rPr>
-          <w:rFonts w:ascii="Arial" w:hAnsi="Arial" w:cs="Arial"/>
-          <w:sz w:val="24"/>
-          <w:szCs w:val="24"/>
-        </w:rPr>
-        <w:t>ChartJS</w:t>
-      </w:r>
-      <w:proofErr w:type="spellEnd"/>
+        <w:t xml:space="preserve">Criação da página do chat público, onde os usuários </w:t>
+      </w:r>
+      <w:r>
+        <w:rPr>
+          <w:rFonts w:ascii="Arial" w:hAnsi="Arial" w:cs="Arial"/>
+          <w:sz w:val="24"/>
+          <w:szCs w:val="24"/>
+        </w:rPr>
+        <w:t>poderão</w:t>
+      </w:r>
+      <w:r>
+        <w:rPr>
+          <w:rFonts w:ascii="Arial" w:hAnsi="Arial" w:cs="Arial"/>
+          <w:sz w:val="24"/>
+          <w:szCs w:val="24"/>
+        </w:rPr>
+        <w:t xml:space="preserve"> conversar entre si</w:t>
+      </w:r>
       <w:r>
         <w:rPr>
           <w:rFonts w:ascii="Arial" w:hAnsi="Arial" w:cs="Arial"/>
@@ -1156,7 +917,7 @@
         <w:pStyle w:val="PargrafodaLista"/>
         <w:numPr>
           <w:ilvl w:val="0"/>
-          <w:numId w:val="2"/>
+          <w:numId w:val="1"/>
         </w:numPr>
         <w:jc w:val="both"/>
         <w:rPr>
@@ -1171,31 +932,82 @@
           <w:sz w:val="24"/>
           <w:szCs w:val="24"/>
         </w:rPr>
-        <w:t xml:space="preserve">A interface do </w:t>
-      </w:r>
-      <w:r>
-        <w:rPr>
-          <w:rFonts w:ascii="Arial" w:hAnsi="Arial" w:cs="Arial"/>
-          <w:sz w:val="24"/>
-          <w:szCs w:val="24"/>
-        </w:rPr>
-        <w:t>s</w:t>
-      </w:r>
-      <w:r>
-        <w:rPr>
-          <w:rFonts w:ascii="Arial" w:hAnsi="Arial" w:cs="Arial"/>
-          <w:sz w:val="24"/>
-          <w:szCs w:val="24"/>
-        </w:rPr>
-        <w:t>ite deve ser clara e intuitiva</w:t>
-      </w:r>
-      <w:r>
-        <w:rPr>
-          <w:rFonts w:ascii="Arial" w:hAnsi="Arial" w:cs="Arial"/>
-          <w:sz w:val="24"/>
-          <w:szCs w:val="24"/>
-        </w:rPr>
-        <w:t>;</w:t>
+        <w:t>Criação de um banco de dados que con</w:t>
+      </w:r>
+      <w:r>
+        <w:rPr>
+          <w:rFonts w:ascii="Arial" w:hAnsi="Arial" w:cs="Arial"/>
+          <w:sz w:val="24"/>
+          <w:szCs w:val="24"/>
+        </w:rPr>
+        <w:t>terá os usuários cadastrados, a</w:t>
+      </w:r>
+      <w:r>
+        <w:rPr>
+          <w:rFonts w:ascii="Arial" w:hAnsi="Arial" w:cs="Arial"/>
+          <w:sz w:val="24"/>
+          <w:szCs w:val="24"/>
+        </w:rPr>
+        <w:t xml:space="preserve">s mensagens do chat público, as notícias, as temporadas, os </w:t>
+      </w:r>
+      <w:r>
+        <w:rPr>
+          <w:rFonts w:ascii="Arial" w:hAnsi="Arial" w:cs="Arial"/>
+          <w:sz w:val="24"/>
+          <w:szCs w:val="24"/>
+        </w:rPr>
+        <w:t>an</w:t>
+      </w:r>
+      <w:r>
+        <w:rPr>
+          <w:rFonts w:ascii="Arial" w:hAnsi="Arial" w:cs="Arial"/>
+          <w:sz w:val="24"/>
+          <w:szCs w:val="24"/>
+        </w:rPr>
+        <w:t>imes</w:t>
+      </w:r>
+      <w:r>
+        <w:rPr>
+          <w:rFonts w:ascii="Arial" w:hAnsi="Arial" w:cs="Arial"/>
+          <w:sz w:val="24"/>
+          <w:szCs w:val="24"/>
+        </w:rPr>
+        <w:t xml:space="preserve"> e a avaliação dos animes; </w:t>
+      </w:r>
+    </w:p>
+    <w:p>
+      <w:pPr>
+        <w:pStyle w:val="PargrafodaLista"/>
+        <w:ind w:left="644"/>
+        <w:jc w:val="both"/>
+        <w:rPr>
+          <w:rFonts w:ascii="Arial" w:hAnsi="Arial" w:cs="Arial"/>
+          <w:sz w:val="24"/>
+          <w:szCs w:val="24"/>
+        </w:rPr>
+      </w:pPr>
+    </w:p>
+    <w:p>
+      <w:pPr>
+        <w:jc w:val="both"/>
+        <w:rPr>
+          <w:b/>
+          <w:bCs/>
+        </w:rPr>
+      </w:pPr>
+      <w:r>
+        <w:rPr>
+          <w:b/>
+          <w:bCs/>
+        </w:rPr>
+        <w:t>Requisitos Importante</w:t>
+      </w:r>
+      <w:r>
+        <w:rPr>
+          <w:b/>
+          <w:bCs/>
+        </w:rPr>
+        <w:t>s:</w:t>
       </w:r>
     </w:p>
     <w:p>
@@ -1203,7 +1015,7 @@
         <w:pStyle w:val="PargrafodaLista"/>
         <w:numPr>
           <w:ilvl w:val="0"/>
-          <w:numId w:val="2"/>
+          <w:numId w:val="1"/>
         </w:numPr>
         <w:jc w:val="both"/>
         <w:rPr>
@@ -1218,31 +1030,15 @@
           <w:sz w:val="24"/>
           <w:szCs w:val="24"/>
         </w:rPr>
-        <w:t>Ter um espaço para que o usuário possar entrar em contato para relatar</w:t>
-      </w:r>
-      <w:r>
-        <w:rPr>
-          <w:rFonts w:ascii="Arial" w:hAnsi="Arial" w:cs="Arial"/>
-          <w:sz w:val="24"/>
-          <w:szCs w:val="24"/>
-        </w:rPr>
-        <w:t xml:space="preserve"> algum problema com o site ou até mesmo dar ideias para acrescentar no site;</w:t>
-      </w:r>
-    </w:p>
-    <w:p>
-      <w:pPr>
-        <w:jc w:val="both"/>
-        <w:rPr>
-          <w:b/>
-          <w:bCs/>
-        </w:rPr>
-      </w:pPr>
-      <w:r>
-        <w:rPr>
-          <w:b/>
-          <w:bCs/>
-        </w:rPr>
-        <w:t>Requisitos Funcionais:</w:t>
+        <w:t>Cria</w:t>
+      </w:r>
+      <w:r>
+        <w:rPr>
+          <w:rFonts w:ascii="Arial" w:hAnsi="Arial" w:cs="Arial"/>
+          <w:sz w:val="24"/>
+          <w:szCs w:val="24"/>
+        </w:rPr>
+        <w:t>ção de uma página de rank, a qual irá conter os top 5 animes de cada ano, que será feito através das notas dadas pelos usuários cadastrados;</w:t>
       </w:r>
     </w:p>
     <w:p>
@@ -1250,7 +1046,7 @@
         <w:pStyle w:val="PargrafodaLista"/>
         <w:numPr>
           <w:ilvl w:val="0"/>
-          <w:numId w:val="3"/>
+          <w:numId w:val="1"/>
         </w:numPr>
         <w:jc w:val="both"/>
         <w:rPr>
@@ -1265,55 +1061,31 @@
           <w:sz w:val="24"/>
           <w:szCs w:val="24"/>
         </w:rPr>
-        <w:t xml:space="preserve">Armazenar </w:t>
-      </w:r>
-      <w:r>
-        <w:rPr>
-          <w:rFonts w:ascii="Arial" w:hAnsi="Arial" w:cs="Arial"/>
-          <w:sz w:val="24"/>
-          <w:szCs w:val="24"/>
-        </w:rPr>
-        <w:t>os</w:t>
-      </w:r>
-      <w:r>
-        <w:rPr>
-          <w:rFonts w:ascii="Arial" w:hAnsi="Arial" w:cs="Arial"/>
-          <w:sz w:val="24"/>
-          <w:szCs w:val="24"/>
-        </w:rPr>
-        <w:t xml:space="preserve"> dados</w:t>
-      </w:r>
-      <w:r>
-        <w:rPr>
-          <w:rFonts w:ascii="Arial" w:hAnsi="Arial" w:cs="Arial"/>
-          <w:sz w:val="24"/>
-          <w:szCs w:val="24"/>
-        </w:rPr>
-        <w:t xml:space="preserve"> do cadas</w:t>
-      </w:r>
-      <w:r>
-        <w:rPr>
-          <w:rFonts w:ascii="Arial" w:hAnsi="Arial" w:cs="Arial"/>
-          <w:sz w:val="24"/>
-          <w:szCs w:val="24"/>
-        </w:rPr>
-        <w:t>tro do usuário</w:t>
-      </w:r>
-      <w:r>
-        <w:rPr>
-          <w:rFonts w:ascii="Arial" w:hAnsi="Arial" w:cs="Arial"/>
-          <w:sz w:val="24"/>
-          <w:szCs w:val="24"/>
-        </w:rPr>
-        <w:t xml:space="preserve"> e enviar para o Banco de Dados</w:t>
-      </w:r>
-      <w:r>
-        <w:rPr>
-          <w:rFonts w:ascii="Arial" w:hAnsi="Arial" w:cs="Arial"/>
-          <w:sz w:val="24"/>
-          <w:szCs w:val="24"/>
-        </w:rPr>
-        <w:t xml:space="preserve"> em nuvem, hospedo na plataforma Microsoft Azure;</w:t>
+        <w:t xml:space="preserve">Criação de uma página onde </w:t>
+      </w:r>
+      <w:r>
+        <w:rPr>
+          <w:rFonts w:ascii="Arial" w:hAnsi="Arial" w:cs="Arial"/>
+          <w:sz w:val="24"/>
+          <w:szCs w:val="24"/>
+        </w:rPr>
+        <w:t>os usuários irão</w:t>
+      </w:r>
+      <w:r>
+        <w:rPr>
+          <w:rFonts w:ascii="Arial" w:hAnsi="Arial" w:cs="Arial"/>
+          <w:sz w:val="24"/>
+          <w:szCs w:val="24"/>
+        </w:rPr>
+        <w:t xml:space="preserve"> dar uma nota para </w:t>
+      </w:r>
+      <w:r>
+        <w:rPr>
+          <w:rFonts w:ascii="Arial" w:hAnsi="Arial" w:cs="Arial"/>
+          <w:sz w:val="24"/>
+          <w:szCs w:val="24"/>
+        </w:rPr>
+        <w:t>os animes;</w:t>
       </w:r>
     </w:p>
     <w:p>
@@ -1321,7 +1093,7 @@
         <w:pStyle w:val="PargrafodaLista"/>
         <w:numPr>
           <w:ilvl w:val="0"/>
-          <w:numId w:val="3"/>
+          <w:numId w:val="1"/>
         </w:numPr>
         <w:jc w:val="both"/>
         <w:rPr>
@@ -1336,63 +1108,55 @@
           <w:sz w:val="24"/>
           <w:szCs w:val="24"/>
         </w:rPr>
-        <w:t xml:space="preserve">No login </w:t>
-      </w:r>
-      <w:r>
-        <w:rPr>
-          <w:rFonts w:ascii="Arial" w:hAnsi="Arial" w:cs="Arial"/>
-          <w:sz w:val="24"/>
-          <w:szCs w:val="24"/>
-        </w:rPr>
-        <w:t>os dados inseridos serão</w:t>
-      </w:r>
-      <w:r>
-        <w:rPr>
-          <w:rFonts w:ascii="Arial" w:hAnsi="Arial" w:cs="Arial"/>
-          <w:sz w:val="24"/>
-          <w:szCs w:val="24"/>
-        </w:rPr>
-        <w:t xml:space="preserve"> comparado</w:t>
-      </w:r>
-      <w:r>
-        <w:rPr>
-          <w:rFonts w:ascii="Arial" w:hAnsi="Arial" w:cs="Arial"/>
-          <w:sz w:val="24"/>
-          <w:szCs w:val="24"/>
-        </w:rPr>
-        <w:t>s</w:t>
-      </w:r>
-      <w:r>
-        <w:rPr>
-          <w:rFonts w:ascii="Arial" w:hAnsi="Arial" w:cs="Arial"/>
-          <w:sz w:val="24"/>
-          <w:szCs w:val="24"/>
-        </w:rPr>
-        <w:t xml:space="preserve"> com o que tem no banco de da</w:t>
-      </w:r>
-      <w:r>
-        <w:rPr>
-          <w:rFonts w:ascii="Arial" w:hAnsi="Arial" w:cs="Arial"/>
-          <w:sz w:val="24"/>
-          <w:szCs w:val="24"/>
-        </w:rPr>
-        <w:t>d</w:t>
-      </w:r>
-      <w:r>
-        <w:rPr>
-          <w:rFonts w:ascii="Arial" w:hAnsi="Arial" w:cs="Arial"/>
-          <w:sz w:val="24"/>
-          <w:szCs w:val="24"/>
-        </w:rPr>
-        <w:t xml:space="preserve">os para permitir </w:t>
-      </w:r>
-      <w:r>
-        <w:rPr>
-          <w:rFonts w:ascii="Arial" w:hAnsi="Arial" w:cs="Arial"/>
-          <w:sz w:val="24"/>
-          <w:szCs w:val="24"/>
-        </w:rPr>
-        <w:t>que o usuário acesse sua conta no site;</w:t>
+        <w:t>Ter um</w:t>
+      </w:r>
+      <w:r>
+        <w:rPr>
+          <w:rFonts w:ascii="Arial" w:hAnsi="Arial" w:cs="Arial"/>
+          <w:sz w:val="24"/>
+          <w:szCs w:val="24"/>
+        </w:rPr>
+        <w:t>a página</w:t>
+      </w:r>
+      <w:r>
+        <w:rPr>
+          <w:rFonts w:ascii="Arial" w:hAnsi="Arial" w:cs="Arial"/>
+          <w:sz w:val="24"/>
+          <w:szCs w:val="24"/>
+        </w:rPr>
+        <w:t xml:space="preserve"> para que o usuário possar entrar em contato para relatar</w:t>
+      </w:r>
+      <w:r>
+        <w:rPr>
+          <w:rFonts w:ascii="Arial" w:hAnsi="Arial" w:cs="Arial"/>
+          <w:sz w:val="24"/>
+          <w:szCs w:val="24"/>
+        </w:rPr>
+        <w:t xml:space="preserve"> algum problema com o site ou até mesmo dar ideias para acrescentar no site</w:t>
+      </w:r>
+      <w:r>
+        <w:rPr>
+          <w:rFonts w:ascii="Arial" w:hAnsi="Arial" w:cs="Arial"/>
+          <w:sz w:val="24"/>
+          <w:szCs w:val="24"/>
+        </w:rPr>
+        <w:t xml:space="preserve"> </w:t>
+      </w:r>
+      <w:r>
+        <w:rPr>
+          <w:rFonts w:ascii="Arial" w:hAnsi="Arial" w:cs="Arial"/>
+          <w:sz w:val="24"/>
+          <w:szCs w:val="24"/>
+        </w:rPr>
+        <w:t>Tudo isso será feito com HTML, CSS e a linguagem JavaScript</w:t>
+      </w:r>
+      <w:r>
+        <w:rPr>
+          <w:rFonts w:ascii="Arial" w:hAnsi="Arial" w:cs="Arial"/>
+          <w:sz w:val="24"/>
+          <w:szCs w:val="24"/>
+        </w:rPr>
+        <w:t>;</w:t>
       </w:r>
     </w:p>
     <w:p>
@@ -1400,7 +1164,7 @@
         <w:pStyle w:val="PargrafodaLista"/>
         <w:numPr>
           <w:ilvl w:val="0"/>
-          <w:numId w:val="3"/>
+          <w:numId w:val="1"/>
         </w:numPr>
         <w:jc w:val="both"/>
         <w:rPr>
@@ -1415,6 +1179,238 @@
           <w:sz w:val="24"/>
           <w:szCs w:val="24"/>
         </w:rPr>
+        <w:t>A interface do site deve ser clara e intuitiva;</w:t>
+      </w:r>
+    </w:p>
+    <w:p>
+      <w:pPr>
+        <w:pStyle w:val="PargrafodaLista"/>
+        <w:jc w:val="both"/>
+        <w:rPr>
+          <w:rFonts w:ascii="Arial" w:hAnsi="Arial" w:cs="Arial"/>
+          <w:sz w:val="24"/>
+          <w:szCs w:val="24"/>
+        </w:rPr>
+      </w:pPr>
+    </w:p>
+    <w:p>
+      <w:pPr>
+        <w:jc w:val="both"/>
+        <w:rPr>
+          <w:b/>
+          <w:bCs/>
+        </w:rPr>
+      </w:pPr>
+      <w:r>
+        <w:rPr>
+          <w:b/>
+          <w:bCs/>
+        </w:rPr>
+        <w:lastRenderedPageBreak/>
+        <w:t>Requisitos Funcionais:</w:t>
+      </w:r>
+    </w:p>
+    <w:p>
+      <w:pPr>
+        <w:pStyle w:val="PargrafodaLista"/>
+        <w:numPr>
+          <w:ilvl w:val="0"/>
+          <w:numId w:val="1"/>
+        </w:numPr>
+        <w:jc w:val="both"/>
+        <w:rPr>
+          <w:rFonts w:ascii="Arial" w:hAnsi="Arial" w:cs="Arial"/>
+          <w:sz w:val="24"/>
+          <w:szCs w:val="24"/>
+        </w:rPr>
+      </w:pPr>
+      <w:r>
+        <w:rPr>
+          <w:rFonts w:ascii="Arial" w:hAnsi="Arial" w:cs="Arial"/>
+          <w:sz w:val="24"/>
+          <w:szCs w:val="24"/>
+        </w:rPr>
+        <w:t xml:space="preserve">Armazenar </w:t>
+      </w:r>
+      <w:r>
+        <w:rPr>
+          <w:rFonts w:ascii="Arial" w:hAnsi="Arial" w:cs="Arial"/>
+          <w:sz w:val="24"/>
+          <w:szCs w:val="24"/>
+        </w:rPr>
+        <w:t>os</w:t>
+      </w:r>
+      <w:r>
+        <w:rPr>
+          <w:rFonts w:ascii="Arial" w:hAnsi="Arial" w:cs="Arial"/>
+          <w:sz w:val="24"/>
+          <w:szCs w:val="24"/>
+        </w:rPr>
+        <w:t xml:space="preserve"> dados</w:t>
+      </w:r>
+      <w:r>
+        <w:rPr>
+          <w:rFonts w:ascii="Arial" w:hAnsi="Arial" w:cs="Arial"/>
+          <w:sz w:val="24"/>
+          <w:szCs w:val="24"/>
+        </w:rPr>
+        <w:t xml:space="preserve"> do cadas</w:t>
+      </w:r>
+      <w:r>
+        <w:rPr>
+          <w:rFonts w:ascii="Arial" w:hAnsi="Arial" w:cs="Arial"/>
+          <w:sz w:val="24"/>
+          <w:szCs w:val="24"/>
+        </w:rPr>
+        <w:t>tro do usuário</w:t>
+      </w:r>
+      <w:r>
+        <w:rPr>
+          <w:rFonts w:ascii="Arial" w:hAnsi="Arial" w:cs="Arial"/>
+          <w:sz w:val="24"/>
+          <w:szCs w:val="24"/>
+        </w:rPr>
+        <w:t xml:space="preserve"> e enviar para o Banco de Dados</w:t>
+      </w:r>
+      <w:r>
+        <w:rPr>
+          <w:rFonts w:ascii="Arial" w:hAnsi="Arial" w:cs="Arial"/>
+          <w:sz w:val="24"/>
+          <w:szCs w:val="24"/>
+        </w:rPr>
+        <w:t>;</w:t>
+      </w:r>
+    </w:p>
+    <w:p>
+      <w:pPr>
+        <w:pStyle w:val="PargrafodaLista"/>
+        <w:numPr>
+          <w:ilvl w:val="0"/>
+          <w:numId w:val="1"/>
+        </w:numPr>
+        <w:jc w:val="both"/>
+        <w:rPr>
+          <w:rFonts w:ascii="Arial" w:hAnsi="Arial" w:cs="Arial"/>
+          <w:sz w:val="24"/>
+          <w:szCs w:val="24"/>
+        </w:rPr>
+      </w:pPr>
+      <w:r>
+        <w:rPr>
+          <w:rFonts w:ascii="Arial" w:hAnsi="Arial" w:cs="Arial"/>
+          <w:sz w:val="24"/>
+          <w:szCs w:val="24"/>
+        </w:rPr>
+        <w:t xml:space="preserve">No login </w:t>
+      </w:r>
+      <w:r>
+        <w:rPr>
+          <w:rFonts w:ascii="Arial" w:hAnsi="Arial" w:cs="Arial"/>
+          <w:sz w:val="24"/>
+          <w:szCs w:val="24"/>
+        </w:rPr>
+        <w:t>os dados inseridos serão</w:t>
+      </w:r>
+      <w:r>
+        <w:rPr>
+          <w:rFonts w:ascii="Arial" w:hAnsi="Arial" w:cs="Arial"/>
+          <w:sz w:val="24"/>
+          <w:szCs w:val="24"/>
+        </w:rPr>
+        <w:t xml:space="preserve"> comparado</w:t>
+      </w:r>
+      <w:r>
+        <w:rPr>
+          <w:rFonts w:ascii="Arial" w:hAnsi="Arial" w:cs="Arial"/>
+          <w:sz w:val="24"/>
+          <w:szCs w:val="24"/>
+        </w:rPr>
+        <w:t>s</w:t>
+      </w:r>
+      <w:r>
+        <w:rPr>
+          <w:rFonts w:ascii="Arial" w:hAnsi="Arial" w:cs="Arial"/>
+          <w:sz w:val="24"/>
+          <w:szCs w:val="24"/>
+        </w:rPr>
+        <w:t xml:space="preserve"> com o que tem no banco de da</w:t>
+      </w:r>
+      <w:r>
+        <w:rPr>
+          <w:rFonts w:ascii="Arial" w:hAnsi="Arial" w:cs="Arial"/>
+          <w:sz w:val="24"/>
+          <w:szCs w:val="24"/>
+        </w:rPr>
+        <w:t>d</w:t>
+      </w:r>
+      <w:r>
+        <w:rPr>
+          <w:rFonts w:ascii="Arial" w:hAnsi="Arial" w:cs="Arial"/>
+          <w:sz w:val="24"/>
+          <w:szCs w:val="24"/>
+        </w:rPr>
+        <w:t xml:space="preserve">os para permitir </w:t>
+      </w:r>
+      <w:r>
+        <w:rPr>
+          <w:rFonts w:ascii="Arial" w:hAnsi="Arial" w:cs="Arial"/>
+          <w:sz w:val="24"/>
+          <w:szCs w:val="24"/>
+        </w:rPr>
+        <w:t>que o usuário acesse sua conta no site;</w:t>
+      </w:r>
+    </w:p>
+    <w:p>
+      <w:pPr>
+        <w:pStyle w:val="PargrafodaLista"/>
+        <w:numPr>
+          <w:ilvl w:val="0"/>
+          <w:numId w:val="1"/>
+        </w:numPr>
+        <w:jc w:val="both"/>
+        <w:rPr>
+          <w:rFonts w:ascii="Arial" w:hAnsi="Arial" w:cs="Arial"/>
+          <w:sz w:val="24"/>
+          <w:szCs w:val="24"/>
+        </w:rPr>
+      </w:pPr>
+      <w:r>
+        <w:rPr>
+          <w:rFonts w:ascii="Arial" w:hAnsi="Arial" w:cs="Arial"/>
+          <w:sz w:val="24"/>
+          <w:szCs w:val="24"/>
+        </w:rPr>
+        <w:t>As mensagens do chat público deverão ser armazena</w:t>
+      </w:r>
+      <w:r>
+        <w:rPr>
+          <w:rFonts w:ascii="Arial" w:hAnsi="Arial" w:cs="Arial"/>
+          <w:sz w:val="24"/>
+          <w:szCs w:val="24"/>
+        </w:rPr>
+        <w:t xml:space="preserve"> no banco de dados;</w:t>
+      </w:r>
+    </w:p>
+    <w:p>
+      <w:pPr>
+        <w:pStyle w:val="PargrafodaLista"/>
+        <w:numPr>
+          <w:ilvl w:val="0"/>
+          <w:numId w:val="1"/>
+        </w:numPr>
+        <w:jc w:val="both"/>
+        <w:rPr>
+          <w:rFonts w:ascii="Arial" w:hAnsi="Arial" w:cs="Arial"/>
+          <w:sz w:val="24"/>
+          <w:szCs w:val="24"/>
+        </w:rPr>
+      </w:pPr>
+      <w:r>
+        <w:rPr>
+          <w:rFonts w:ascii="Arial" w:hAnsi="Arial" w:cs="Arial"/>
+          <w:sz w:val="24"/>
+          <w:szCs w:val="24"/>
+        </w:rPr>
         <w:t>Apresentar um</w:t>
       </w:r>
       <w:r>
@@ -1460,13 +1456,400 @@
     </w:p>
     <w:p>
       <w:pPr>
-        <w:jc w:val="both"/>
-      </w:pPr>
-    </w:p>
-    <w:p>
-      <w:pPr>
-        <w:jc w:val="both"/>
-      </w:pPr>
+        <w:pStyle w:val="PargrafodaLista"/>
+        <w:numPr>
+          <w:ilvl w:val="0"/>
+          <w:numId w:val="1"/>
+        </w:numPr>
+        <w:jc w:val="both"/>
+        <w:rPr>
+          <w:rFonts w:ascii="Arial" w:hAnsi="Arial" w:cs="Arial"/>
+          <w:sz w:val="24"/>
+          <w:szCs w:val="24"/>
+        </w:rPr>
+      </w:pPr>
+      <w:r>
+        <w:rPr>
+          <w:rFonts w:ascii="Arial" w:hAnsi="Arial" w:cs="Arial"/>
+          <w:sz w:val="24"/>
+          <w:szCs w:val="24"/>
+        </w:rPr>
+        <w:t>A página que gera um anime aleatório deve gerar ao cl</w:t>
+      </w:r>
+      <w:r>
+        <w:rPr>
+          <w:rFonts w:ascii="Arial" w:hAnsi="Arial" w:cs="Arial"/>
+          <w:sz w:val="24"/>
+          <w:szCs w:val="24"/>
+        </w:rPr>
+        <w:t>i</w:t>
+      </w:r>
+      <w:r>
+        <w:rPr>
+          <w:rFonts w:ascii="Arial" w:hAnsi="Arial" w:cs="Arial"/>
+          <w:sz w:val="24"/>
+          <w:szCs w:val="24"/>
+        </w:rPr>
+        <w:t>car num botão</w:t>
+      </w:r>
+      <w:r>
+        <w:rPr>
+          <w:rFonts w:ascii="Arial" w:hAnsi="Arial" w:cs="Arial"/>
+          <w:sz w:val="24"/>
+          <w:szCs w:val="24"/>
+        </w:rPr>
+        <w:t>;</w:t>
+      </w:r>
+    </w:p>
+    <w:p>
+      <w:pPr>
+        <w:jc w:val="both"/>
+      </w:pPr>
+    </w:p>
+    <w:p>
+      <w:pPr>
+        <w:jc w:val="both"/>
+        <w:rPr>
+          <w:b/>
+          <w:bCs/>
+        </w:rPr>
+      </w:pPr>
+      <w:r>
+        <w:rPr>
+          <w:b/>
+          <w:bCs/>
+        </w:rPr>
+        <w:t>Em que momento da sua história (linha da vida) o interesse ou prazer por este tema despertou? Como está inserido no seu dia a dia e por que você escolheu este tema?</w:t>
+      </w:r>
+    </w:p>
+    <w:p>
+      <w:pPr>
+        <w:jc w:val="both"/>
+      </w:pPr>
+      <w:r>
+        <w:rPr>
+          <w:b/>
+          <w:bCs/>
+        </w:rPr>
+        <w:tab/>
+      </w:r>
+      <w:r>
+        <w:t>Bom,</w:t>
+      </w:r>
+      <w:r>
+        <w:t xml:space="preserve"> eu já assistia animes quando pequeno, mas não sabia o que era e nem tinha tanto interesse, porém ao chegar na adolescência tive que mudar de casa, e com isso acabei conhecendo novas pessoas com gostos diferentes dos meus, e me mostraram os animes que eles gostavam, a partir deste momento comecei a me interessar mais por este assunto, pois algumas vezes me identificava com um personagem ou usa a experiência de vida dele para mudar ou melhor algo na minha.</w:t>
+      </w:r>
+    </w:p>
+    <w:p>
+      <w:pPr>
+        <w:jc w:val="both"/>
+      </w:pPr>
+    </w:p>
+    <w:p>
+      <w:pPr>
+        <w:jc w:val="both"/>
+        <w:rPr>
+          <w:b/>
+          <w:bCs/>
+        </w:rPr>
+      </w:pPr>
+      <w:r>
+        <w:rPr>
+          <w:b/>
+          <w:bCs/>
+        </w:rPr>
+        <w:t>Você deve demonstrar quais valores seus estão representados em seu desafio individual</w:t>
+      </w:r>
+      <w:r>
+        <w:rPr>
+          <w:b/>
+          <w:bCs/>
+        </w:rPr>
+        <w:t>.</w:t>
+      </w:r>
+    </w:p>
+    <w:p>
+      <w:pPr>
+        <w:jc w:val="both"/>
+      </w:pPr>
+      <w:r>
+        <w:tab/>
+      </w:r>
+      <w:r>
+        <w:t>Curiosidade</w:t>
+      </w:r>
+      <w:r>
+        <w:t xml:space="preserve">: </w:t>
+      </w:r>
+      <w:r>
+        <w:t xml:space="preserve">Ao trazer informações sobre animes, os usuários </w:t>
+      </w:r>
+      <w:r>
+        <w:t xml:space="preserve">ficarão </w:t>
+      </w:r>
+      <w:r>
+        <w:t xml:space="preserve">curiosos </w:t>
+      </w:r>
+      <w:r>
+        <w:t xml:space="preserve">saber </w:t>
+      </w:r>
+      <w:r>
+        <w:t>por que</w:t>
+      </w:r>
+      <w:r>
+        <w:t xml:space="preserve"> aquele anime está tão popular </w:t>
+      </w:r>
+      <w:r>
+        <w:t xml:space="preserve">e </w:t>
+      </w:r>
+      <w:r>
+        <w:t xml:space="preserve">com isso </w:t>
+      </w:r>
+      <w:r>
+        <w:t xml:space="preserve">assistir o anime e </w:t>
+      </w:r>
+      <w:r>
+        <w:t>ver como será o desenrolar da história</w:t>
+      </w:r>
+      <w:r>
+        <w:t>;</w:t>
+      </w:r>
+      <w:r>
+        <w:t xml:space="preserve"> </w:t>
+      </w:r>
+    </w:p>
+    <w:p>
+      <w:pPr>
+        <w:ind w:firstLine="708"/>
+        <w:jc w:val="both"/>
+      </w:pPr>
+      <w:r>
+        <w:t>Empatia</w:t>
+      </w:r>
+      <w:r>
+        <w:t>:</w:t>
+      </w:r>
+      <w:r>
+        <w:t xml:space="preserve"> Alguns animes me trouxeram boas experiências</w:t>
+      </w:r>
+      <w:r>
+        <w:t xml:space="preserve"> que me ajudaram em muitas coisas na minha vida</w:t>
+      </w:r>
+      <w:r>
+        <w:t xml:space="preserve">, </w:t>
+      </w:r>
+      <w:r>
+        <w:t xml:space="preserve">então </w:t>
+      </w:r>
+      <w:r>
+        <w:t xml:space="preserve">eu quero </w:t>
+      </w:r>
+      <w:r>
+        <w:t xml:space="preserve">que outras pessoas possam </w:t>
+      </w:r>
+      <w:r>
+        <w:t>ter boas experiências as quais poderão ajudá-las em algo na vida delas</w:t>
+      </w:r>
+      <w:r>
+        <w:t>;</w:t>
+      </w:r>
+      <w:r>
+        <w:t xml:space="preserve"> </w:t>
+      </w:r>
+    </w:p>
+    <w:p>
+      <w:pPr>
+        <w:ind w:firstLine="708"/>
+        <w:jc w:val="both"/>
+      </w:pPr>
+      <w:r>
+        <w:t>Felicidade</w:t>
+      </w:r>
+      <w:r>
+        <w:t>:</w:t>
+      </w:r>
+      <w:r>
+        <w:t xml:space="preserve"> </w:t>
+      </w:r>
+      <w:r>
+        <w:t xml:space="preserve">Ao trazer </w:t>
+      </w:r>
+      <w:r>
+        <w:t>informações de animes, pode ser sobre um que a</w:t>
+      </w:r>
+      <w:r>
+        <w:t>lguém</w:t>
+      </w:r>
+      <w:r>
+        <w:t xml:space="preserve"> goste ou </w:t>
+      </w:r>
+      <w:r>
+        <w:t>queira ver</w:t>
+      </w:r>
+      <w:r>
+        <w:t>, e muitas vezes ficam felizes ao saber algo sobre o anime</w:t>
+      </w:r>
+      <w:r>
+        <w:t>;</w:t>
+      </w:r>
+      <w:r>
+        <w:t xml:space="preserve"> </w:t>
+      </w:r>
+    </w:p>
+    <w:p>
+      <w:pPr>
+        <w:jc w:val="both"/>
+        <w:rPr>
+          <w:b/>
+          <w:bCs/>
+        </w:rPr>
+      </w:pPr>
+      <w:r>
+        <w:rPr>
+          <w:b/>
+          <w:bCs/>
+        </w:rPr>
+        <w:t>Qual foi a maior superação na realização deste desafio?</w:t>
+      </w:r>
+    </w:p>
+    <w:p>
+      <w:pPr>
+        <w:ind w:firstLine="708"/>
+        <w:jc w:val="both"/>
+      </w:pPr>
+      <w:r>
+        <w:t xml:space="preserve">Foi ter conseguido </w:t>
+      </w:r>
+    </w:p>
+    <w:p>
+      <w:pPr>
+        <w:jc w:val="both"/>
+        <w:rPr>
+          <w:b/>
+          <w:bCs/>
+        </w:rPr>
+      </w:pPr>
+      <w:r>
+        <w:rPr>
+          <w:b/>
+          <w:bCs/>
+        </w:rPr>
+        <w:t>Qual foi a maior dificuldade?</w:t>
+      </w:r>
+    </w:p>
+    <w:p>
+      <w:pPr>
+        <w:jc w:val="both"/>
+      </w:pPr>
+      <w:r>
+        <w:rPr>
+          <w:b/>
+          <w:bCs/>
+        </w:rPr>
+        <w:tab/>
+      </w:r>
+      <w:r>
+        <w:t>Foi na questão de organização</w:t>
+      </w:r>
+      <w:r>
+        <w:t>, pois não uma pessoa tão organizada</w:t>
+      </w:r>
+      <w:r>
+        <w:t xml:space="preserve">, principalmente na questão de </w:t>
+      </w:r>
+      <w:r>
+        <w:t>tempo</w:t>
+      </w:r>
+      <w:r>
+        <w:t>,</w:t>
+      </w:r>
+      <w:r>
+        <w:t xml:space="preserve"> mas estou </w:t>
+      </w:r>
+      <w:r>
+        <w:t xml:space="preserve">buscando melhorar nessa questão e para isso estou usando </w:t>
+      </w:r>
+      <w:r>
+        <w:t>bastante ferramentas de gerenciamento e tentando gerenciar melhor meu tempo;</w:t>
+      </w:r>
+    </w:p>
+    <w:p>
+      <w:pPr>
+        <w:jc w:val="both"/>
+        <w:rPr>
+          <w:b/>
+          <w:bCs/>
+        </w:rPr>
+      </w:pPr>
+      <w:r>
+        <w:rPr>
+          <w:b/>
+          <w:bCs/>
+        </w:rPr>
+        <w:lastRenderedPageBreak/>
+        <w:t xml:space="preserve">Há alguém que deve receber sua gratidão por ter conseguido chegar ao </w:t>
+      </w:r>
+      <w:r>
+        <w:rPr>
+          <w:b/>
+          <w:bCs/>
+        </w:rPr>
+        <w:t>resultado</w:t>
+      </w:r>
+      <w:r>
+        <w:rPr>
+          <w:b/>
+          <w:bCs/>
+        </w:rPr>
+        <w:t>?</w:t>
+      </w:r>
+    </w:p>
+    <w:p>
+      <w:pPr>
+        <w:jc w:val="both"/>
+      </w:pPr>
+      <w:r>
+        <w:t xml:space="preserve">Sim. </w:t>
+      </w:r>
+      <w:r>
+        <w:t>Eu quero agradecer</w:t>
+      </w:r>
+      <w:r>
+        <w:t xml:space="preserve"> principalmente</w:t>
+      </w:r>
+      <w:r>
+        <w:t xml:space="preserve"> </w:t>
+      </w:r>
+      <w:r>
+        <w:t xml:space="preserve">dois alunos, Giovana nascimento </w:t>
+      </w:r>
+      <w:r>
+        <w:t xml:space="preserve">por </w:t>
+      </w:r>
+      <w:r>
+        <w:t>ter me</w:t>
+      </w:r>
+      <w:r>
+        <w:t xml:space="preserve"> explicado opções no CSS que me ajudaram a deixar melhor meu site, </w:t>
+      </w:r>
+      <w:r>
+        <w:t>e o Renan Moreira</w:t>
+      </w:r>
+      <w:r>
+        <w:t xml:space="preserve">, que me explicou o que ele havia entendido sobre as </w:t>
+      </w:r>
+      <w:r>
+        <w:t>A</w:t>
+      </w:r>
+      <w:r>
+        <w:t xml:space="preserve">PI, e com isso </w:t>
+      </w:r>
+      <w:r>
+        <w:t>consegui colocar algumas API no meu projeto</w:t>
+      </w:r>
+      <w:r>
+        <w:t>;</w:t>
+      </w:r>
     </w:p>
     <w:sectPr>
       <w:pgSz w:w="11906" w:h="16838"/>
@@ -1819,6 +2202,119 @@
       </w:rPr>
     </w:lvl>
   </w:abstractNum>
+  <w:abstractNum w:abstractNumId="3" w15:restartNumberingAfterBreak="0">
+    <w:nsid w:val="7441287E"/>
+    <w:multiLevelType w:val="hybridMultilevel"/>
+    <w:tmpl w:val="6D12DF9A"/>
+    <w:lvl w:ilvl="0" w:tplc="04160001">
+      <w:start w:val="1"/>
+      <w:numFmt w:val="bullet"/>
+      <w:lvlText w:val=""/>
+      <w:lvlJc w:val="left"/>
+      <w:pPr>
+        <w:ind w:left="720" w:hanging="360"/>
+      </w:pPr>
+      <w:rPr>
+        <w:rFonts w:ascii="Symbol" w:hAnsi="Symbol" w:hint="default"/>
+      </w:rPr>
+    </w:lvl>
+    <w:lvl w:ilvl="1" w:tplc="04160003" w:tentative="1">
+      <w:start w:val="1"/>
+      <w:numFmt w:val="bullet"/>
+      <w:lvlText w:val="o"/>
+      <w:lvlJc w:val="left"/>
+      <w:pPr>
+        <w:ind w:left="1440" w:hanging="360"/>
+      </w:pPr>
+      <w:rPr>
+        <w:rFonts w:ascii="Courier New" w:hAnsi="Courier New" w:cs="Courier New" w:hint="default"/>
+      </w:rPr>
+    </w:lvl>
+    <w:lvl w:ilvl="2" w:tplc="04160005" w:tentative="1">
+      <w:start w:val="1"/>
+      <w:numFmt w:val="bullet"/>
+      <w:lvlText w:val=""/>
+      <w:lvlJc w:val="left"/>
+      <w:pPr>
+        <w:ind w:left="2160" w:hanging="360"/>
+      </w:pPr>
+      <w:rPr>
+        <w:rFonts w:ascii="Wingdings" w:hAnsi="Wingdings" w:hint="default"/>
+      </w:rPr>
+    </w:lvl>
+    <w:lvl w:ilvl="3" w:tplc="04160001" w:tentative="1">
+      <w:start w:val="1"/>
+      <w:numFmt w:val="bullet"/>
+      <w:lvlText w:val=""/>
+      <w:lvlJc w:val="left"/>
+      <w:pPr>
+        <w:ind w:left="2880" w:hanging="360"/>
+      </w:pPr>
+      <w:rPr>
+        <w:rFonts w:ascii="Symbol" w:hAnsi="Symbol" w:hint="default"/>
+      </w:rPr>
+    </w:lvl>
+    <w:lvl w:ilvl="4" w:tplc="04160003" w:tentative="1">
+      <w:start w:val="1"/>
+      <w:numFmt w:val="bullet"/>
+      <w:lvlText w:val="o"/>
+      <w:lvlJc w:val="left"/>
+      <w:pPr>
+        <w:ind w:left="3600" w:hanging="360"/>
+      </w:pPr>
+      <w:rPr>
+        <w:rFonts w:ascii="Courier New" w:hAnsi="Courier New" w:cs="Courier New" w:hint="default"/>
+      </w:rPr>
+    </w:lvl>
+    <w:lvl w:ilvl="5" w:tplc="04160005" w:tentative="1">
+      <w:start w:val="1"/>
+      <w:numFmt w:val="bullet"/>
+      <w:lvlText w:val=""/>
+      <w:lvlJc w:val="left"/>
+      <w:pPr>
+        <w:ind w:left="4320" w:hanging="360"/>
+      </w:pPr>
+      <w:rPr>
+        <w:rFonts w:ascii="Wingdings" w:hAnsi="Wingdings" w:hint="default"/>
+      </w:rPr>
+    </w:lvl>
+    <w:lvl w:ilvl="6" w:tplc="04160001" w:tentative="1">
+      <w:start w:val="1"/>
+      <w:numFmt w:val="bullet"/>
+      <w:lvlText w:val=""/>
+      <w:lvlJc w:val="left"/>
+      <w:pPr>
+        <w:ind w:left="5040" w:hanging="360"/>
+      </w:pPr>
+      <w:rPr>
+        <w:rFonts w:ascii="Symbol" w:hAnsi="Symbol" w:hint="default"/>
+      </w:rPr>
+    </w:lvl>
+    <w:lvl w:ilvl="7" w:tplc="04160003" w:tentative="1">
+      <w:start w:val="1"/>
+      <w:numFmt w:val="bullet"/>
+      <w:lvlText w:val="o"/>
+      <w:lvlJc w:val="left"/>
+      <w:pPr>
+        <w:ind w:left="5760" w:hanging="360"/>
+      </w:pPr>
+      <w:rPr>
+        <w:rFonts w:ascii="Courier New" w:hAnsi="Courier New" w:cs="Courier New" w:hint="default"/>
+      </w:rPr>
+    </w:lvl>
+    <w:lvl w:ilvl="8" w:tplc="04160005" w:tentative="1">
+      <w:start w:val="1"/>
+      <w:numFmt w:val="bullet"/>
+      <w:lvlText w:val=""/>
+      <w:lvlJc w:val="left"/>
+      <w:pPr>
+        <w:ind w:left="6480" w:hanging="360"/>
+      </w:pPr>
+      <w:rPr>
+        <w:rFonts w:ascii="Wingdings" w:hAnsi="Wingdings" w:hint="default"/>
+      </w:rPr>
+    </w:lvl>
+  </w:abstractNum>
   <w:num w:numId="1">
     <w:abstractNumId w:val="2"/>
   </w:num>
@@ -1827,6 +2323,9 @@
   </w:num>
   <w:num w:numId="3">
     <w:abstractNumId w:val="1"/>
+  </w:num>
+  <w:num w:numId="4">
+    <w:abstractNumId w:val="3"/>
   </w:num>
 </w:numbering>
 </file>

</xml_diff>

<commit_message>
Organização das notícias, melhoramento no CSS das páginas e alterações no documento geral
</commit_message>
<xml_diff>
--- a/TI-PI-Socio/Documentação_Contexto.docx
+++ b/TI-PI-Socio/Documentação_Contexto.docx
@@ -10,8 +10,13 @@
         <w:t>Trabalho Individual</w:t>
       </w:r>
       <w:r>
-        <w:t xml:space="preserve"> - AniNexus</w:t>
-      </w:r>
+        <w:t xml:space="preserve"> - </w:t>
+      </w:r>
+      <w:proofErr w:type="spellStart"/>
+      <w:r>
+        <w:t>AniNexus</w:t>
+      </w:r>
+      <w:proofErr w:type="spellEnd"/>
     </w:p>
     <w:p>
       <w:pPr>
@@ -178,8 +183,13 @@
       <w:r>
         <w:t>“</w:t>
       </w:r>
-      <w:r>
-        <w:t>Otaku: um sujeito entre dois mundos. Refletindo sobre o diálogo existente entre ficção e realidade</w:t>
+      <w:proofErr w:type="spellStart"/>
+      <w:r>
+        <w:t>Otaku</w:t>
+      </w:r>
+      <w:proofErr w:type="spellEnd"/>
+      <w:r>
+        <w:t>: um sujeito entre dois mundos. Refletindo sobre o diálogo existente entre ficção e realidade</w:t>
       </w:r>
       <w:r>
         <w:t>”</w:t>
@@ -191,8 +201,21 @@
         <w:t xml:space="preserve">de </w:t>
       </w:r>
       <w:r>
-        <w:t>Victor Eiji Issa</w:t>
-      </w:r>
+        <w:t xml:space="preserve">Victor </w:t>
+      </w:r>
+      <w:proofErr w:type="spellStart"/>
+      <w:r>
+        <w:t>Eiji</w:t>
+      </w:r>
+      <w:proofErr w:type="spellEnd"/>
+      <w:r>
+        <w:t xml:space="preserve"> </w:t>
+      </w:r>
+      <w:proofErr w:type="spellStart"/>
+      <w:r>
+        <w:t>Issa</w:t>
+      </w:r>
+      <w:proofErr w:type="spellEnd"/>
       <w:r>
         <w:t>, o</w:t>
       </w:r>
@@ -318,9 +341,11 @@
       <w:r>
         <w:tab/>
       </w:r>
+      <w:proofErr w:type="spellStart"/>
       <w:r>
         <w:t>ReLife</w:t>
       </w:r>
+      <w:proofErr w:type="spellEnd"/>
       <w:r>
         <w:t xml:space="preserve"> é um anime que seu maior ponto é a reflexão que ele traz, a qual é o que </w:t>
       </w:r>
@@ -364,7 +389,15 @@
         <w:t xml:space="preserve"> e com isso nunca conseguia olhar para o presente </w:t>
       </w:r>
       <w:r>
-        <w:t xml:space="preserve">ou futuro, mas ao assistir ReLife eu acabei me identificando com o personagem e conforme o personagem foi </w:t>
+        <w:t xml:space="preserve">ou futuro, mas ao assistir </w:t>
+      </w:r>
+      <w:proofErr w:type="spellStart"/>
+      <w:r>
+        <w:t>ReLife</w:t>
+      </w:r>
+      <w:proofErr w:type="spellEnd"/>
+      <w:r>
+        <w:t xml:space="preserve"> eu acabei me identificando com o personagem e conforme o personagem foi </w:t>
       </w:r>
       <w:r>
         <w:t>evoluindo</w:t>
@@ -402,10 +435,18 @@
         <w:t xml:space="preserve">em 2019 </w:t>
       </w:r>
       <w:r>
-        <w:t>segundo o site Crunch</w:t>
-      </w:r>
-      <w:r>
-        <w:t>yroll. Este tal crescimento faz com mais pessoas acabem conhecendo este universo</w:t>
+        <w:t xml:space="preserve">segundo o site </w:t>
+      </w:r>
+      <w:proofErr w:type="spellStart"/>
+      <w:r>
+        <w:t>Crunch</w:t>
+      </w:r>
+      <w:r>
+        <w:t>yroll</w:t>
+      </w:r>
+      <w:proofErr w:type="spellEnd"/>
+      <w:r>
+        <w:t>. Este tal crescimento faz com mais pessoas acabem conhecendo este universo</w:t>
       </w:r>
       <w:r>
         <w:t xml:space="preserve"> </w:t>
@@ -432,8 +473,13 @@
         <w:t>para mostrar que vo</w:t>
       </w:r>
       <w:r>
-        <w:t>cê pode ajudar as pessoas a não cometerem os mesmos erros que você cometeu igual o protagonista do anime ReLife</w:t>
-      </w:r>
+        <w:t xml:space="preserve">cê pode ajudar as pessoas a não cometerem os mesmos erros que você cometeu igual o protagonista do anime </w:t>
+      </w:r>
+      <w:proofErr w:type="spellStart"/>
+      <w:r>
+        <w:t>ReLife</w:t>
+      </w:r>
+      <w:proofErr w:type="spellEnd"/>
       <w:r>
         <w:t>.</w:t>
       </w:r>
@@ -697,23 +743,7 @@
           <w:sz w:val="24"/>
           <w:szCs w:val="24"/>
         </w:rPr>
-        <w:t>Tudo isso será feito com HTML</w:t>
-      </w:r>
-      <w:r>
-        <w:rPr>
-          <w:rFonts w:ascii="Arial" w:hAnsi="Arial" w:cs="Arial"/>
-          <w:sz w:val="24"/>
-          <w:szCs w:val="24"/>
-        </w:rPr>
-        <w:t xml:space="preserve"> e</w:t>
-      </w:r>
-      <w:r>
-        <w:rPr>
-          <w:rFonts w:ascii="Arial" w:hAnsi="Arial" w:cs="Arial"/>
-          <w:sz w:val="24"/>
-          <w:szCs w:val="24"/>
-        </w:rPr>
-        <w:t xml:space="preserve"> CSS</w:t>
+        <w:t>Tudo isso será feito com HTML e CSS</w:t>
       </w:r>
       <w:r>
         <w:rPr>
@@ -760,8 +790,18 @@
           <w:sz w:val="24"/>
           <w:szCs w:val="24"/>
         </w:rPr>
-        <w:t>. Tudo isso será feito com HTML, CSS e a linguagem JavaScript</w:t>
-      </w:r>
+        <w:t xml:space="preserve">. Tudo isso será feito com HTML, CSS e a linguagem </w:t>
+      </w:r>
+      <w:proofErr w:type="spellStart"/>
+      <w:r>
+        <w:rPr>
+          <w:rFonts w:ascii="Arial" w:hAnsi="Arial" w:cs="Arial"/>
+          <w:sz w:val="24"/>
+          <w:szCs w:val="24"/>
+        </w:rPr>
+        <w:t>JavaScript</w:t>
+      </w:r>
+      <w:proofErr w:type="spellEnd"/>
       <w:r>
         <w:rPr>
           <w:rFonts w:ascii="Arial" w:hAnsi="Arial" w:cs="Arial"/>
@@ -823,7 +863,25 @@
           <w:sz w:val="24"/>
           <w:szCs w:val="24"/>
         </w:rPr>
-        <w:t>. Tudo isso será feito com HTML, CSS e a linguagem JavaScript e MySQL;</w:t>
+        <w:t xml:space="preserve">. Tudo isso será feito com HTML, CSS e a linguagem </w:t>
+      </w:r>
+      <w:proofErr w:type="spellStart"/>
+      <w:r>
+        <w:rPr>
+          <w:rFonts w:ascii="Arial" w:hAnsi="Arial" w:cs="Arial"/>
+          <w:sz w:val="24"/>
+          <w:szCs w:val="24"/>
+        </w:rPr>
+        <w:t>JavaScript</w:t>
+      </w:r>
+      <w:proofErr w:type="spellEnd"/>
+      <w:r>
+        <w:rPr>
+          <w:rFonts w:ascii="Arial" w:hAnsi="Arial" w:cs="Arial"/>
+          <w:sz w:val="24"/>
+          <w:szCs w:val="24"/>
+        </w:rPr>
+        <w:t xml:space="preserve"> e MySQL;</w:t>
       </w:r>
     </w:p>
     <w:p>
@@ -1140,16 +1198,18 @@
           <w:sz w:val="24"/>
           <w:szCs w:val="24"/>
         </w:rPr>
-        <w:t xml:space="preserve"> </w:t>
-      </w:r>
-      <w:r>
-        <w:rPr>
-          <w:rFonts w:ascii="Arial" w:hAnsi="Arial" w:cs="Arial"/>
-          <w:sz w:val="24"/>
-          <w:szCs w:val="24"/>
-        </w:rPr>
-        <w:t>Tudo isso será feito com HTML, CSS e a linguagem JavaScript</w:t>
-      </w:r>
+        <w:t xml:space="preserve"> Tudo isso será feito com HTML, CSS e a linguagem </w:t>
+      </w:r>
+      <w:proofErr w:type="spellStart"/>
+      <w:r>
+        <w:rPr>
+          <w:rFonts w:ascii="Arial" w:hAnsi="Arial" w:cs="Arial"/>
+          <w:sz w:val="24"/>
+          <w:szCs w:val="24"/>
+        </w:rPr>
+        <w:t>JavaScript</w:t>
+      </w:r>
+      <w:proofErr w:type="spellEnd"/>
       <w:r>
         <w:rPr>
           <w:rFonts w:ascii="Arial" w:hAnsi="Arial" w:cs="Arial"/>
@@ -1567,53 +1627,6 @@
         </w:rPr>
         <w:t>.</w:t>
       </w:r>
-    </w:p>
-    <w:p>
-      <w:pPr>
-        <w:jc w:val="both"/>
-      </w:pPr>
-      <w:r>
-        <w:tab/>
-      </w:r>
-      <w:r>
-        <w:t>Curiosidade</w:t>
-      </w:r>
-      <w:r>
-        <w:t xml:space="preserve">: </w:t>
-      </w:r>
-      <w:r>
-        <w:t xml:space="preserve">Ao trazer informações sobre animes, os usuários </w:t>
-      </w:r>
-      <w:r>
-        <w:t xml:space="preserve">ficarão </w:t>
-      </w:r>
-      <w:r>
-        <w:t xml:space="preserve">curiosos </w:t>
-      </w:r>
-      <w:r>
-        <w:t xml:space="preserve">saber </w:t>
-      </w:r>
-      <w:r>
-        <w:t>por que</w:t>
-      </w:r>
-      <w:r>
-        <w:t xml:space="preserve"> aquele anime está tão popular </w:t>
-      </w:r>
-      <w:r>
-        <w:t xml:space="preserve">e </w:t>
-      </w:r>
-      <w:r>
-        <w:t xml:space="preserve">com isso </w:t>
-      </w:r>
-      <w:r>
-        <w:t xml:space="preserve">assistir o anime e </w:t>
-      </w:r>
-      <w:r>
-        <w:t>ver como será o desenrolar da história</w:t>
-      </w:r>
-      <w:r>
-        <w:t>;</w:t>
-      </w:r>
       <w:r>
         <w:t xml:space="preserve"> </w:t>
       </w:r>
@@ -1649,45 +1662,6 @@
       </w:r>
       <w:r>
         <w:t>ter boas experiências as quais poderão ajudá-las em algo na vida delas</w:t>
-      </w:r>
-      <w:r>
-        <w:t>;</w:t>
-      </w:r>
-      <w:r>
-        <w:t xml:space="preserve"> </w:t>
-      </w:r>
-    </w:p>
-    <w:p>
-      <w:pPr>
-        <w:ind w:firstLine="708"/>
-        <w:jc w:val="both"/>
-      </w:pPr>
-      <w:r>
-        <w:t>Felicidade</w:t>
-      </w:r>
-      <w:r>
-        <w:t>:</w:t>
-      </w:r>
-      <w:r>
-        <w:t xml:space="preserve"> </w:t>
-      </w:r>
-      <w:r>
-        <w:t xml:space="preserve">Ao trazer </w:t>
-      </w:r>
-      <w:r>
-        <w:t>informações de animes, pode ser sobre um que a</w:t>
-      </w:r>
-      <w:r>
-        <w:t>lguém</w:t>
-      </w:r>
-      <w:r>
-        <w:t xml:space="preserve"> goste ou </w:t>
-      </w:r>
-      <w:r>
-        <w:t>queira ver</w:t>
-      </w:r>
-      <w:r>
-        <w:t>, e muitas vezes ficam felizes ao saber algo sobre o anime</w:t>
       </w:r>
       <w:r>
         <w:t>;</w:t>
@@ -1718,7 +1692,67 @@
         <w:jc w:val="both"/>
       </w:pPr>
       <w:r>
-        <w:t xml:space="preserve">Foi ter conseguido </w:t>
+        <w:t xml:space="preserve">Sou uma pessoa que não tem </w:t>
+      </w:r>
+      <w:r>
+        <w:t xml:space="preserve">muito </w:t>
+      </w:r>
+      <w:r>
+        <w:t>autoconfiança</w:t>
+      </w:r>
+      <w:r>
+        <w:t>, mas é algo que eu ve</w:t>
+      </w:r>
+      <w:r>
+        <w:t>nho trabalha</w:t>
+      </w:r>
+      <w:r>
+        <w:t>n</w:t>
+      </w:r>
+      <w:r>
+        <w:t xml:space="preserve">do, </w:t>
+      </w:r>
+      <w:r>
+        <w:t xml:space="preserve">e </w:t>
+      </w:r>
+      <w:r>
+        <w:t>ter conseguido</w:t>
+      </w:r>
+      <w:r>
+        <w:t xml:space="preserve"> </w:t>
+      </w:r>
+      <w:r>
+        <w:t xml:space="preserve">realizar </w:t>
+      </w:r>
+      <w:r>
+        <w:t>ele</w:t>
+      </w:r>
+      <w:r>
+        <w:t xml:space="preserve"> me ajudou a melhorar </w:t>
+      </w:r>
+      <w:r>
+        <w:t>isso</w:t>
+      </w:r>
+      <w:r>
+        <w:t>. En</w:t>
+      </w:r>
+      <w:r>
+        <w:t>tão isso para mim já</w:t>
+      </w:r>
+      <w:r>
+        <w:t xml:space="preserve"> é</w:t>
+      </w:r>
+      <w:r>
+        <w:t xml:space="preserve"> uma </w:t>
+      </w:r>
+      <w:r>
+        <w:t>superação</w:t>
+      </w:r>
+      <w:r>
+        <w:t>.</w:t>
+      </w:r>
+      <w:r>
+        <w:t xml:space="preserve"> </w:t>
       </w:r>
     </w:p>
     <w:p>
@@ -1749,7 +1783,10 @@
         <w:tab/>
       </w:r>
       <w:r>
-        <w:t>Foi na questão de organização</w:t>
+        <w:t>O</w:t>
+      </w:r>
+      <w:r>
+        <w:t>rganização</w:t>
       </w:r>
       <w:r>
         <w:t>, pois não uma pessoa tão organizada</w:t>
@@ -1786,7 +1823,6 @@
           <w:b/>
           <w:bCs/>
         </w:rPr>
-        <w:lastRenderedPageBreak/>
         <w:t xml:space="preserve">Há alguém que deve receber sua gratidão por ter conseguido chegar ao </w:t>
       </w:r>
       <w:r>
@@ -1806,49 +1842,44 @@
     </w:p>
     <w:p>
       <w:pPr>
+        <w:ind w:firstLine="708"/>
         <w:jc w:val="both"/>
       </w:pPr>
       <w:r>
         <w:t xml:space="preserve">Sim. </w:t>
       </w:r>
       <w:r>
-        <w:t>Eu quero agradecer</w:t>
-      </w:r>
-      <w:r>
-        <w:t xml:space="preserve"> principalmente</w:t>
+        <w:t xml:space="preserve">Eu quero </w:t>
+      </w:r>
+      <w:r>
+        <w:t>agradecer</w:t>
+      </w:r>
+      <w:r>
+        <w:t xml:space="preserve"> aos professores</w:t>
+      </w:r>
+      <w:r>
+        <w:t xml:space="preserve">, pois estavam sempre </w:t>
+      </w:r>
+      <w:r>
+        <w:t>disponíveis</w:t>
+      </w:r>
+      <w:r>
+        <w:t xml:space="preserve"> para ajudar </w:t>
+      </w:r>
+      <w:r>
+        <w:t>caso precisasse, e ao aluno Renan</w:t>
+      </w:r>
+      <w:r>
+        <w:t xml:space="preserve"> Moreira que </w:t>
+      </w:r>
+      <w:r>
+        <w:t>disponibilizou</w:t>
+      </w:r>
+      <w:r>
+        <w:t xml:space="preserve"> um pouco do seu tempo para me explicar </w:t>
       </w:r>
       <w:r>
         <w:t xml:space="preserve"> </w:t>
-      </w:r>
-      <w:r>
-        <w:t xml:space="preserve">dois alunos, Giovana nascimento </w:t>
-      </w:r>
-      <w:r>
-        <w:t xml:space="preserve">por </w:t>
-      </w:r>
-      <w:r>
-        <w:t>ter me</w:t>
-      </w:r>
-      <w:r>
-        <w:t xml:space="preserve"> explicado opções no CSS que me ajudaram a deixar melhor meu site, </w:t>
-      </w:r>
-      <w:r>
-        <w:t>e o Renan Moreira</w:t>
-      </w:r>
-      <w:r>
-        <w:t xml:space="preserve">, que me explicou o que ele havia entendido sobre as </w:t>
-      </w:r>
-      <w:r>
-        <w:t>A</w:t>
-      </w:r>
-      <w:r>
-        <w:t xml:space="preserve">PI, e com isso </w:t>
-      </w:r>
-      <w:r>
-        <w:t>consegui colocar algumas API no meu projeto</w:t>
-      </w:r>
-      <w:r>
-        <w:t>;</w:t>
       </w:r>
     </w:p>
     <w:sectPr>

</xml_diff>